<commit_message>
Update WIP notes :-(((
</commit_message>
<xml_diff>
--- a/WIP/Computer Networking.docx
+++ b/WIP/Computer Networking.docx
@@ -5046,6 +5046,7 @@
             <w:r>
               <w:rPr>
                 <w:rFonts w:ascii="Gill Sans Nova" w:hAnsi="Gill Sans Nova"/>
+                <w:highlight w:val="yellow"/>
                 <w:lang w:val="en-US"/>
               </w:rPr>
               <w:t>- Resolves MAC address</w:t>
@@ -5053,6 +5054,7 @@
             <w:r>
               <w:rPr>
                 <w:rFonts w:ascii="Gill Sans Nova" w:hAnsi="Gill Sans Nova"/>
+                <w:highlight w:val="yellow"/>
                 <w:lang w:val="en-US"/>
               </w:rPr>
               <w:t>es</w:t>
@@ -5060,6 +5062,7 @@
             <w:r>
               <w:rPr>
                 <w:rFonts w:ascii="Gill Sans Nova" w:hAnsi="Gill Sans Nova"/>
+                <w:highlight w:val="yellow"/>
                 <w:lang w:val="en-US"/>
               </w:rPr>
               <w:t xml:space="preserve"> from IP address</w:t>
@@ -5451,17 +5454,48 @@
           </w:p>
           <w:p>
             <w:pPr>
-              <w:rPr>
-                <w:rFonts w:ascii="Gill Sans Nova" w:hAnsi="Gill Sans Nova"/>
-                <w:lang w:val="en-US"/>
-              </w:rPr>
-            </w:pPr>
-            <w:r>
-              <w:rPr>
-                <w:rFonts w:ascii="Gill Sans Nova" w:hAnsi="Gill Sans Nova"/>
-                <w:lang w:val="en-US"/>
-              </w:rPr>
-              <w:t xml:space="preserve">    - Pronounced “</w:t>
+              <w:ind w:firstLine="240"/>
+              <w:rPr>
+                <w:rFonts w:ascii="Gill Sans Nova" w:hAnsi="Gill Sans Nova"/>
+                <w:lang w:val="en-US"/>
+              </w:rPr>
+            </w:pPr>
+            <w:r>
+              <w:rPr>
+                <w:rFonts w:ascii="Gill Sans Nova" w:hAnsi="Gill Sans Nova"/>
+                <w:lang w:val="en-US"/>
+              </w:rPr>
+              <w:t xml:space="preserve">- </w:t>
+            </w:r>
+            <w:r>
+              <w:rPr>
+                <w:rFonts w:ascii="Gill Sans Nova" w:hAnsi="Gill Sans Nova"/>
+                <w:lang w:val="en-US"/>
+              </w:rPr>
+              <w:t>First octet goes from 1 to 126</w:t>
+            </w:r>
+          </w:p>
+          <w:p>
+            <w:pPr>
+              <w:ind w:firstLine="240"/>
+              <w:rPr>
+                <w:rFonts w:ascii="Gill Sans Nova" w:hAnsi="Gill Sans Nova"/>
+                <w:lang w:val="en-US"/>
+              </w:rPr>
+            </w:pPr>
+            <w:r>
+              <w:rPr>
+                <w:rFonts w:ascii="Gill Sans Nova" w:hAnsi="Gill Sans Nova"/>
+                <w:lang w:val="en-US"/>
+              </w:rPr>
+              <w:t xml:space="preserve">- </w:t>
+            </w:r>
+            <w:r>
+              <w:rPr>
+                <w:rFonts w:ascii="Gill Sans Nova" w:hAnsi="Gill Sans Nova"/>
+                <w:lang w:val="en-US"/>
+              </w:rPr>
+              <w:t>Pronounced “</w:t>
             </w:r>
             <w:r>
               <w:rPr>
@@ -5514,17 +5548,48 @@
           </w:p>
           <w:p>
             <w:pPr>
-              <w:rPr>
-                <w:rFonts w:ascii="Gill Sans Nova" w:hAnsi="Gill Sans Nova"/>
-                <w:lang w:val="en-US"/>
-              </w:rPr>
-            </w:pPr>
-            <w:r>
-              <w:rPr>
-                <w:rFonts w:ascii="Gill Sans Nova" w:hAnsi="Gill Sans Nova"/>
-                <w:lang w:val="en-US"/>
-              </w:rPr>
-              <w:t xml:space="preserve">    - First 2 octets assigned by ISP, any combination of remaining 2 octets are up to you to decide</w:t>
+              <w:ind w:firstLine="240"/>
+              <w:rPr>
+                <w:rFonts w:ascii="Gill Sans Nova" w:hAnsi="Gill Sans Nova"/>
+                <w:lang w:val="en-US"/>
+              </w:rPr>
+            </w:pPr>
+            <w:r>
+              <w:rPr>
+                <w:rFonts w:ascii="Gill Sans Nova" w:hAnsi="Gill Sans Nova"/>
+                <w:lang w:val="en-US"/>
+              </w:rPr>
+              <w:t xml:space="preserve">- </w:t>
+            </w:r>
+            <w:r>
+              <w:rPr>
+                <w:rFonts w:ascii="Gill Sans Nova" w:hAnsi="Gill Sans Nova"/>
+                <w:lang w:val="en-US"/>
+              </w:rPr>
+              <w:t>First octet goes from 128 to 191</w:t>
+            </w:r>
+          </w:p>
+          <w:p>
+            <w:pPr>
+              <w:ind w:firstLine="240"/>
+              <w:rPr>
+                <w:rFonts w:ascii="Gill Sans Nova" w:hAnsi="Gill Sans Nova"/>
+                <w:lang w:val="en-US"/>
+              </w:rPr>
+            </w:pPr>
+            <w:r>
+              <w:rPr>
+                <w:rFonts w:ascii="Gill Sans Nova" w:hAnsi="Gill Sans Nova"/>
+                <w:lang w:val="en-US"/>
+              </w:rPr>
+              <w:t xml:space="preserve">- </w:t>
+            </w:r>
+            <w:r>
+              <w:rPr>
+                <w:rFonts w:ascii="Gill Sans Nova" w:hAnsi="Gill Sans Nova"/>
+                <w:lang w:val="en-US"/>
+              </w:rPr>
+              <w:t>First 2 octets assigned by ISP, any combination of remaining 2 octets are up to you to decide</w:t>
             </w:r>
           </w:p>
           <w:p>
@@ -5557,6 +5622,21 @@
                 <w:lang w:val="en-US"/>
               </w:rPr>
               <w:t xml:space="preserve"> (192-223 /24)</w:t>
+            </w:r>
+          </w:p>
+          <w:p>
+            <w:pPr>
+              <w:rPr>
+                <w:rFonts w:ascii="Gill Sans Nova" w:hAnsi="Gill Sans Nova"/>
+                <w:lang w:val="en-US"/>
+              </w:rPr>
+            </w:pPr>
+            <w:r>
+              <w:rPr>
+                <w:rFonts w:ascii="Gill Sans Nova" w:hAnsi="Gill Sans Nova"/>
+                <w:lang w:val="en-US"/>
+              </w:rPr>
+              <w:t xml:space="preserve">    - First octet goes from 192 to 223</w:t>
             </w:r>
           </w:p>
           <w:p>
@@ -5889,6 +5969,7 @@
           <w:tcPr>
             <w:tcW w:w="2065" w:type="dxa"/>
             <w:gridSpan w:val="2"/>
+            <w:vMerge w:val="restart"/>
           </w:tcPr>
           <w:p>
             <w:pPr>
@@ -5983,43 +6064,22 @@
                 <w:rFonts w:ascii="Gill Sans Nova" w:hAnsi="Gill Sans Nova"/>
                 <w:lang w:val="en-US"/>
               </w:rPr>
-              <w:t xml:space="preserve">  </w:t>
-            </w:r>
-            <w:r>
-              <w:rPr>
-                <w:rFonts w:ascii="Gill Sans Nova" w:hAnsi="Gill Sans Nova"/>
-                <w:lang w:val="en-US"/>
-              </w:rPr>
-              <w:t>- E.g. if given Class B license (160.25.X.X)</w:t>
-            </w:r>
-          </w:p>
-          <w:p>
-            <w:pPr>
-              <w:rPr>
-                <w:rFonts w:ascii="Gill Sans Nova" w:hAnsi="Gill Sans Nova"/>
-                <w:lang w:val="en-US"/>
-              </w:rPr>
-            </w:pPr>
-            <w:r>
-              <w:rPr>
-                <w:rFonts w:ascii="Gill Sans Nova" w:hAnsi="Gill Sans Nova"/>
-                <w:lang w:val="en-US"/>
-              </w:rPr>
-              <w:t xml:space="preserve">  </w:t>
-            </w:r>
-            <w:r>
-              <w:rPr>
-                <w:rFonts w:ascii="Gill Sans Nova" w:hAnsi="Gill Sans Nova"/>
-                <w:lang w:val="en-US"/>
-              </w:rPr>
-              <w:t xml:space="preserve">  </w:t>
-            </w:r>
-            <w:r>
-              <w:rPr>
-                <w:rFonts w:ascii="Gill Sans Nova" w:hAnsi="Gill Sans Nova"/>
-                <w:lang w:val="en-US"/>
-              </w:rPr>
-              <w:t>- Can have 160.25.</w:t>
+              <w:t xml:space="preserve">  - E.g. if given Class B license (160.25.X.X)</w:t>
+            </w:r>
+          </w:p>
+          <w:p>
+            <w:pPr>
+              <w:rPr>
+                <w:rFonts w:ascii="Gill Sans Nova" w:hAnsi="Gill Sans Nova"/>
+                <w:lang w:val="en-US"/>
+              </w:rPr>
+            </w:pPr>
+            <w:r>
+              <w:rPr>
+                <w:rFonts w:ascii="Gill Sans Nova" w:hAnsi="Gill Sans Nova"/>
+                <w:lang w:val="en-US"/>
+              </w:rPr>
+              <w:t xml:space="preserve">    - Can have 160.25.</w:t>
             </w:r>
             <w:r>
               <w:rPr>
@@ -6036,50 +6096,22 @@
                 <w:rFonts w:ascii="Gill Sans Nova" w:hAnsi="Gill Sans Nova"/>
                 <w:lang w:val="en-US"/>
               </w:rPr>
-              <w:t>.X (</w:t>
-            </w:r>
-            <w:r>
-              <w:rPr>
-                <w:rFonts w:ascii="Gill Sans Nova" w:hAnsi="Gill Sans Nova"/>
-                <w:lang w:val="en-US"/>
-              </w:rPr>
-              <w:t xml:space="preserve">network ID of </w:t>
-            </w:r>
-            <w:r>
-              <w:rPr>
-                <w:rFonts w:ascii="Gill Sans Nova" w:hAnsi="Gill Sans Nova"/>
-                <w:lang w:val="en-US"/>
-              </w:rPr>
-              <w:t>each subnet has a different third octet)</w:t>
-            </w:r>
-          </w:p>
-          <w:p>
-            <w:pPr>
-              <w:rPr>
-                <w:rFonts w:ascii="Gill Sans Nova" w:hAnsi="Gill Sans Nova"/>
-                <w:lang w:val="en-US"/>
-              </w:rPr>
-            </w:pPr>
-            <w:r>
-              <w:rPr>
-                <w:rFonts w:ascii="Gill Sans Nova" w:hAnsi="Gill Sans Nova"/>
-                <w:lang w:val="en-US"/>
-              </w:rPr>
-              <w:t xml:space="preserve">  </w:t>
-            </w:r>
-            <w:r>
-              <w:rPr>
-                <w:rFonts w:ascii="Gill Sans Nova" w:hAnsi="Gill Sans Nova"/>
-                <w:lang w:val="en-US"/>
-              </w:rPr>
-              <w:t xml:space="preserve">  </w:t>
-            </w:r>
-            <w:r>
-              <w:rPr>
-                <w:rFonts w:ascii="Gill Sans Nova" w:hAnsi="Gill Sans Nova"/>
-                <w:lang w:val="en-US"/>
-              </w:rPr>
-              <w:t>- Moving from /16 to /24</w:t>
+              <w:t>.X (network ID of each subnet has a different third octet)</w:t>
+            </w:r>
+          </w:p>
+          <w:p>
+            <w:pPr>
+              <w:rPr>
+                <w:rFonts w:ascii="Gill Sans Nova" w:hAnsi="Gill Sans Nova"/>
+                <w:lang w:val="en-US"/>
+              </w:rPr>
+            </w:pPr>
+            <w:r>
+              <w:rPr>
+                <w:rFonts w:ascii="Gill Sans Nova" w:hAnsi="Gill Sans Nova"/>
+                <w:lang w:val="en-US"/>
+              </w:rPr>
+              <w:t xml:space="preserve">    - Moving from /16 to /24</w:t>
             </w:r>
           </w:p>
           <w:p>
@@ -6172,14 +6204,7 @@
                 <w:rFonts w:ascii="Gill Sans Nova" w:hAnsi="Gill Sans Nova"/>
                 <w:lang w:val="en-US"/>
               </w:rPr>
-              <w:t>- Gives 254 hosts</w:t>
-            </w:r>
-            <w:r>
-              <w:rPr>
-                <w:rFonts w:ascii="Gill Sans Nova" w:hAnsi="Gill Sans Nova"/>
-                <w:lang w:val="en-US"/>
-              </w:rPr>
-              <w:t>/addresses</w:t>
+              <w:t>- Gives 254 hosts/addresses</w:t>
             </w:r>
           </w:p>
           <w:p>
@@ -6353,22 +6378,15 @@
           <w:tcPr>
             <w:tcW w:w="2065" w:type="dxa"/>
             <w:gridSpan w:val="2"/>
-            <w:vMerge w:val="restart"/>
-          </w:tcPr>
-          <w:p>
-            <w:pPr>
-              <w:rPr>
-                <w:rFonts w:ascii="Gill Sans Nova" w:hAnsi="Gill Sans Nova"/>
-                <w:lang w:val="en-US"/>
-              </w:rPr>
-            </w:pPr>
-            <w:r>
-              <w:rPr>
-                <w:rFonts w:ascii="Gill Sans Nova" w:hAnsi="Gill Sans Nova"/>
-                <w:lang w:val="en-US"/>
-              </w:rPr>
-              <w:t>Subnet masks</w:t>
-            </w:r>
+            <w:vMerge/>
+          </w:tcPr>
+          <w:p>
+            <w:pPr>
+              <w:rPr>
+                <w:rFonts w:ascii="Gill Sans Nova" w:hAnsi="Gill Sans Nova"/>
+                <w:lang w:val="en-US"/>
+              </w:rPr>
+            </w:pPr>
           </w:p>
         </w:tc>
         <w:tc>
@@ -6386,221 +6404,9 @@
             <w:r>
               <w:rPr>
                 <w:rFonts w:ascii="Gill Sans Nova" w:hAnsi="Gill Sans Nova"/>
-                <w:highlight w:val="cyan"/>
-                <w:lang w:val="en-US"/>
-              </w:rPr>
-              <w:t>- Each host needs a subnet mask</w:t>
-            </w:r>
-            <w:r>
-              <w:rPr>
-                <w:rFonts w:ascii="Gill Sans Nova" w:hAnsi="Gill Sans Nova"/>
-                <w:lang w:val="en-US"/>
-              </w:rPr>
-              <w:t xml:space="preserve"> </w:t>
-            </w:r>
-          </w:p>
-          <w:p>
-            <w:pPr>
-              <w:rPr>
-                <w:rFonts w:ascii="Gill Sans Nova" w:hAnsi="Gill Sans Nova"/>
-                <w:highlight w:val="cyan"/>
-                <w:lang w:val="en-US"/>
-              </w:rPr>
-            </w:pPr>
-            <w:r>
-              <w:rPr>
-                <w:rFonts w:ascii="Gill Sans Nova" w:hAnsi="Gill Sans Nova"/>
-                <w:lang w:val="en-US"/>
-              </w:rPr>
-              <w:t xml:space="preserve">  </w:t>
-            </w:r>
-            <w:r>
-              <w:rPr>
-                <w:rFonts w:ascii="Gill Sans Nova" w:hAnsi="Gill Sans Nova"/>
-                <w:highlight w:val="cyan"/>
-                <w:lang w:val="en-US"/>
-              </w:rPr>
-              <w:t>- Uses it to know if the destination is on the local network or a remote network</w:t>
-            </w:r>
-          </w:p>
-          <w:p>
-            <w:pPr>
-              <w:rPr>
-                <w:rFonts w:ascii="Gill Sans Nova" w:hAnsi="Gill Sans Nova"/>
-                <w:lang w:val="en-US"/>
-              </w:rPr>
-            </w:pPr>
-            <w:r>
-              <w:rPr>
-                <w:rFonts w:ascii="Gill Sans Nova" w:hAnsi="Gill Sans Nova"/>
-                <w:highlight w:val="cyan"/>
-                <w:lang w:val="en-US"/>
-              </w:rPr>
-              <w:t xml:space="preserve">  - Each host knows the default gateway so that it can forward traffic to remote networks</w:t>
-            </w:r>
-          </w:p>
-          <w:p>
-            <w:pPr>
-              <w:rPr>
-                <w:rFonts w:ascii="Gill Sans Nova" w:hAnsi="Gill Sans Nova"/>
-                <w:lang w:val="en-US"/>
-              </w:rPr>
-            </w:pPr>
-            <w:r>
-              <w:rPr>
-                <w:rFonts w:ascii="Gill Sans Nova" w:hAnsi="Gill Sans Nova"/>
-                <w:lang w:val="en-US"/>
-              </w:rPr>
-              <w:t>- Built into every network that identifies it as its own LAN</w:t>
-            </w:r>
-          </w:p>
-          <w:p>
-            <w:pPr>
-              <w:rPr>
-                <w:rFonts w:ascii="Gill Sans Nova" w:hAnsi="Gill Sans Nova"/>
-                <w:lang w:val="en-US"/>
-              </w:rPr>
-            </w:pPr>
-            <w:r>
-              <w:rPr>
-                <w:rFonts w:ascii="Gill Sans Nova" w:hAnsi="Gill Sans Nova"/>
-                <w:lang w:val="en-US"/>
-              </w:rPr>
-              <w:t>- If local address, do a local ARP</w:t>
-            </w:r>
-          </w:p>
-          <w:p>
-            <w:pPr>
-              <w:rPr>
-                <w:rFonts w:ascii="Gill Sans Nova" w:hAnsi="Gill Sans Nova"/>
-                <w:lang w:val="en-US"/>
-              </w:rPr>
-            </w:pPr>
-            <w:r>
-              <w:rPr>
-                <w:rFonts w:ascii="Gill Sans Nova" w:hAnsi="Gill Sans Nova"/>
-                <w:lang w:val="en-US"/>
-              </w:rPr>
-              <w:t xml:space="preserve">- If address not within same LAN, go through </w:t>
-            </w:r>
-            <w:r>
-              <w:rPr>
-                <w:rFonts w:ascii="Gill Sans Nova" w:hAnsi="Gill Sans Nova"/>
-                <w:highlight w:val="yellow"/>
-                <w:lang w:val="en-US"/>
-              </w:rPr>
-              <w:t>default gateway</w:t>
-            </w:r>
-            <w:r>
-              <w:rPr>
-                <w:rFonts w:ascii="Gill Sans Nova" w:hAnsi="Gill Sans Nova"/>
-                <w:lang w:val="en-US"/>
-              </w:rPr>
-              <w:t xml:space="preserve"> through </w:t>
-            </w:r>
-            <w:r>
-              <w:rPr>
-                <w:rFonts w:ascii="Gill Sans Nova" w:hAnsi="Gill Sans Nova"/>
-                <w:highlight w:val="yellow"/>
-                <w:lang w:val="en-US"/>
-              </w:rPr>
-              <w:t>router</w:t>
-            </w:r>
-            <w:r>
-              <w:rPr>
-                <w:rFonts w:ascii="Gill Sans Nova" w:hAnsi="Gill Sans Nova"/>
-                <w:lang w:val="en-US"/>
-              </w:rPr>
-              <w:t xml:space="preserve"> (to the internet)</w:t>
-            </w:r>
-          </w:p>
-          <w:p>
-            <w:pPr>
-              <w:rPr>
-                <w:rFonts w:ascii="Gill Sans Nova" w:hAnsi="Gill Sans Nova"/>
-                <w:lang w:val="en-US"/>
-              </w:rPr>
-            </w:pPr>
-            <w:r>
-              <w:rPr>
-                <w:rFonts w:ascii="Gill Sans Nova" w:hAnsi="Gill Sans Nova"/>
-                <w:lang w:val="en-US"/>
-              </w:rPr>
-              <w:lastRenderedPageBreak/>
-              <w:t xml:space="preserve">- Made up of 1s and 0s (has to start with </w:t>
-            </w:r>
-            <w:r>
-              <w:rPr>
-                <w:rFonts w:ascii="Gill Sans Nova" w:hAnsi="Gill Sans Nova"/>
-                <w:lang w:val="en-US"/>
-              </w:rPr>
-              <w:t xml:space="preserve">a string of </w:t>
-            </w:r>
-            <w:r>
-              <w:rPr>
-                <w:rFonts w:ascii="Gill Sans Nova" w:hAnsi="Gill Sans Nova"/>
-                <w:lang w:val="en-US"/>
-              </w:rPr>
-              <w:t xml:space="preserve">1s and </w:t>
-            </w:r>
-            <w:r>
-              <w:rPr>
-                <w:rFonts w:ascii="Gill Sans Nova" w:hAnsi="Gill Sans Nova"/>
-                <w:lang w:val="en-US"/>
-              </w:rPr>
-              <w:t>followed by a string of</w:t>
-            </w:r>
-            <w:r>
-              <w:rPr>
-                <w:rFonts w:ascii="Gill Sans Nova" w:hAnsi="Gill Sans Nova"/>
-                <w:lang w:val="en-US"/>
-              </w:rPr>
-              <w:t xml:space="preserve"> 0s)</w:t>
-            </w:r>
-          </w:p>
-          <w:p>
-            <w:pPr>
-              <w:rPr>
-                <w:rFonts w:ascii="Gill Sans Nova" w:hAnsi="Gill Sans Nova"/>
-                <w:lang w:val="en-US"/>
-              </w:rPr>
-            </w:pPr>
-            <w:r>
-              <w:rPr>
-                <w:rFonts w:ascii="Gill Sans Nova" w:hAnsi="Gill Sans Nova"/>
-                <w:lang w:val="en-US"/>
-              </w:rPr>
-              <w:t>- IP address number with corresponding to 0s are allows to vary within the subnet</w:t>
-            </w:r>
-          </w:p>
-          <w:p>
-            <w:pPr>
-              <w:rPr>
-                <w:rFonts w:ascii="Gill Sans Nova" w:hAnsi="Gill Sans Nova"/>
-                <w:lang w:val="en-US"/>
-              </w:rPr>
-            </w:pPr>
-            <w:r>
-              <w:rPr>
-                <w:rFonts w:ascii="Gill Sans Nova" w:hAnsi="Gill Sans Nova"/>
-                <w:lang w:val="en-US"/>
-              </w:rPr>
-              <w:t>- Gets smaller for very huge networks</w:t>
-            </w:r>
-          </w:p>
-          <w:p>
-            <w:pPr>
-              <w:rPr>
-                <w:rFonts w:ascii="Gill Sans Nova" w:hAnsi="Gill Sans Nova"/>
-                <w:lang w:val="en-US"/>
-              </w:rPr>
-            </w:pPr>
-            <w:r>
-              <w:rPr>
-                <w:rFonts w:ascii="Gill Sans Nova" w:hAnsi="Gill Sans Nova"/>
-                <w:lang w:val="en-US"/>
-              </w:rPr>
-              <w:t>- Gets longer for longer whack</w:t>
+                <w:lang w:val="en-US"/>
+              </w:rPr>
+              <w:t xml:space="preserve">Q: Given network address class type (e.g. </w:t>
             </w:r>
           </w:p>
         </w:tc>
@@ -6613,6 +6419,8 @@
             <w:pPr>
               <w:rPr>
                 <w:rFonts w:ascii="Gill Sans Nova" w:hAnsi="Gill Sans Nova"/>
+                <w:i/>
+                <w:iCs/>
                 <w:lang w:val="en-US"/>
               </w:rPr>
             </w:pPr>
@@ -6627,15 +6435,22 @@
           <w:tcPr>
             <w:tcW w:w="2065" w:type="dxa"/>
             <w:gridSpan w:val="2"/>
-            <w:vMerge/>
-          </w:tcPr>
-          <w:p>
-            <w:pPr>
-              <w:rPr>
-                <w:rFonts w:ascii="Gill Sans Nova" w:hAnsi="Gill Sans Nova"/>
-                <w:lang w:val="en-US"/>
-              </w:rPr>
-            </w:pPr>
+            <w:vMerge w:val="restart"/>
+          </w:tcPr>
+          <w:p>
+            <w:pPr>
+              <w:rPr>
+                <w:rFonts w:ascii="Gill Sans Nova" w:hAnsi="Gill Sans Nova"/>
+                <w:lang w:val="en-US"/>
+              </w:rPr>
+            </w:pPr>
+            <w:r>
+              <w:rPr>
+                <w:rFonts w:ascii="Gill Sans Nova" w:hAnsi="Gill Sans Nova"/>
+                <w:lang w:val="en-US"/>
+              </w:rPr>
+              <w:t>Subnet masks</w:t>
+            </w:r>
           </w:p>
         </w:tc>
         <w:tc>
@@ -6647,34 +6462,109 @@
             <w:pPr>
               <w:rPr>
                 <w:rFonts w:ascii="Gill Sans Nova" w:hAnsi="Gill Sans Nova"/>
-                <w:b/>
-                <w:bCs/>
-                <w:lang w:val="en-US"/>
-              </w:rPr>
-            </w:pPr>
-            <w:r>
-              <w:rPr>
-                <w:rFonts w:ascii="Gill Sans Nova" w:hAnsi="Gill Sans Nova"/>
-                <w:b/>
-                <w:bCs/>
-                <w:lang w:val="en-US"/>
-              </w:rPr>
-              <w:t>How to use subnet mask</w:t>
-            </w:r>
-          </w:p>
-          <w:p>
-            <w:pPr>
-              <w:rPr>
-                <w:rFonts w:ascii="Gill Sans Nova" w:hAnsi="Gill Sans Nova"/>
-                <w:lang w:val="en-US"/>
-              </w:rPr>
-            </w:pPr>
-            <w:r>
-              <w:rPr>
-                <w:rFonts w:ascii="Gill Sans Nova" w:hAnsi="Gill Sans Nova"/>
-                <w:lang w:val="en-US"/>
-              </w:rPr>
-              <w:t xml:space="preserve">- </w:t>
+                <w:lang w:val="en-US"/>
+              </w:rPr>
+            </w:pPr>
+            <w:r>
+              <w:rPr>
+                <w:rFonts w:ascii="Gill Sans Nova" w:hAnsi="Gill Sans Nova"/>
+                <w:highlight w:val="cyan"/>
+                <w:lang w:val="en-US"/>
+              </w:rPr>
+              <w:t>- Each host needs a subnet mask</w:t>
+            </w:r>
+            <w:r>
+              <w:rPr>
+                <w:rFonts w:ascii="Gill Sans Nova" w:hAnsi="Gill Sans Nova"/>
+                <w:lang w:val="en-US"/>
+              </w:rPr>
+              <w:t xml:space="preserve"> </w:t>
+            </w:r>
+          </w:p>
+          <w:p>
+            <w:pPr>
+              <w:rPr>
+                <w:rFonts w:ascii="Gill Sans Nova" w:hAnsi="Gill Sans Nova"/>
+                <w:highlight w:val="cyan"/>
+                <w:lang w:val="en-US"/>
+              </w:rPr>
+            </w:pPr>
+            <w:r>
+              <w:rPr>
+                <w:rFonts w:ascii="Gill Sans Nova" w:hAnsi="Gill Sans Nova"/>
+                <w:lang w:val="en-US"/>
+              </w:rPr>
+              <w:t xml:space="preserve">  </w:t>
+            </w:r>
+            <w:r>
+              <w:rPr>
+                <w:rFonts w:ascii="Gill Sans Nova" w:hAnsi="Gill Sans Nova"/>
+                <w:highlight w:val="cyan"/>
+                <w:lang w:val="en-US"/>
+              </w:rPr>
+              <w:t>- Uses it to know if the destination is on the local network or a remote network</w:t>
+            </w:r>
+          </w:p>
+          <w:p>
+            <w:pPr>
+              <w:rPr>
+                <w:rFonts w:ascii="Gill Sans Nova" w:hAnsi="Gill Sans Nova"/>
+                <w:lang w:val="en-US"/>
+              </w:rPr>
+            </w:pPr>
+            <w:r>
+              <w:rPr>
+                <w:rFonts w:ascii="Gill Sans Nova" w:hAnsi="Gill Sans Nova"/>
+                <w:highlight w:val="cyan"/>
+                <w:lang w:val="en-US"/>
+              </w:rPr>
+              <w:t xml:space="preserve">  - Each host knows the default gateway so that it can forward traffic to remote networks</w:t>
+            </w:r>
+          </w:p>
+          <w:p>
+            <w:pPr>
+              <w:rPr>
+                <w:rFonts w:ascii="Gill Sans Nova" w:hAnsi="Gill Sans Nova"/>
+                <w:lang w:val="en-US"/>
+              </w:rPr>
+            </w:pPr>
+            <w:r>
+              <w:rPr>
+                <w:rFonts w:ascii="Gill Sans Nova" w:hAnsi="Gill Sans Nova"/>
+                <w:lang w:val="en-US"/>
+              </w:rPr>
+              <w:lastRenderedPageBreak/>
+              <w:t>- Built into every network that identifies it as its own LAN</w:t>
+            </w:r>
+          </w:p>
+          <w:p>
+            <w:pPr>
+              <w:rPr>
+                <w:rFonts w:ascii="Gill Sans Nova" w:hAnsi="Gill Sans Nova"/>
+                <w:lang w:val="en-US"/>
+              </w:rPr>
+            </w:pPr>
+            <w:r>
+              <w:rPr>
+                <w:rFonts w:ascii="Gill Sans Nova" w:hAnsi="Gill Sans Nova"/>
+                <w:lang w:val="en-US"/>
+              </w:rPr>
+              <w:t>- If local address, do a local ARP</w:t>
+            </w:r>
+          </w:p>
+          <w:p>
+            <w:pPr>
+              <w:rPr>
+                <w:rFonts w:ascii="Gill Sans Nova" w:hAnsi="Gill Sans Nova"/>
+                <w:lang w:val="en-US"/>
+              </w:rPr>
+            </w:pPr>
+            <w:r>
+              <w:rPr>
+                <w:rFonts w:ascii="Gill Sans Nova" w:hAnsi="Gill Sans Nova"/>
+                <w:lang w:val="en-US"/>
+              </w:rPr>
+              <w:t xml:space="preserve">- If address not within same LAN, go through </w:t>
             </w:r>
             <w:r>
               <w:rPr>
@@ -6682,29 +6572,14 @@
                 <w:highlight w:val="yellow"/>
                 <w:lang w:val="en-US"/>
               </w:rPr>
-              <w:t>Compare IP addresses</w:t>
-            </w:r>
-            <w:r>
-              <w:rPr>
-                <w:rFonts w:ascii="Gill Sans Nova" w:hAnsi="Gill Sans Nova"/>
-                <w:lang w:val="en-US"/>
-              </w:rPr>
-              <w:t xml:space="preserve"> of local computer with destination computer</w:t>
-            </w:r>
-          </w:p>
-          <w:p>
-            <w:pPr>
-              <w:rPr>
-                <w:rFonts w:ascii="Gill Sans Nova" w:hAnsi="Gill Sans Nova"/>
-                <w:lang w:val="en-US"/>
-              </w:rPr>
-            </w:pPr>
-            <w:r>
-              <w:rPr>
-                <w:rFonts w:ascii="Gill Sans Nova" w:hAnsi="Gill Sans Nova"/>
-                <w:lang w:val="en-US"/>
-              </w:rPr>
-              <w:t xml:space="preserve">- To </w:t>
+              <w:t>default gateway</w:t>
+            </w:r>
+            <w:r>
+              <w:rPr>
+                <w:rFonts w:ascii="Gill Sans Nova" w:hAnsi="Gill Sans Nova"/>
+                <w:lang w:val="en-US"/>
+              </w:rPr>
+              <w:t xml:space="preserve"> through </w:t>
             </w:r>
             <w:r>
               <w:rPr>
@@ -6712,22 +6587,102 @@
                 <w:highlight w:val="yellow"/>
                 <w:lang w:val="en-US"/>
               </w:rPr>
-              <w:t>determine if they are in the same network</w:t>
-            </w:r>
-          </w:p>
-          <w:p>
-            <w:pPr>
-              <w:rPr>
-                <w:rFonts w:ascii="Gill Sans Nova" w:hAnsi="Gill Sans Nova"/>
-                <w:lang w:val="en-US"/>
-              </w:rPr>
-            </w:pPr>
-            <w:r>
-              <w:rPr>
-                <w:rFonts w:ascii="Gill Sans Nova" w:hAnsi="Gill Sans Nova"/>
-                <w:lang w:val="en-US"/>
-              </w:rPr>
-              <w:t>- If subnet mask of local computer is “whack 24”, then first 24 bits of binary IP address has to be the same for the two addressed for them to be on the same network</w:t>
+              <w:t>router</w:t>
+            </w:r>
+            <w:r>
+              <w:rPr>
+                <w:rFonts w:ascii="Gill Sans Nova" w:hAnsi="Gill Sans Nova"/>
+                <w:lang w:val="en-US"/>
+              </w:rPr>
+              <w:t xml:space="preserve"> (to the internet)</w:t>
+            </w:r>
+          </w:p>
+          <w:p>
+            <w:pPr>
+              <w:rPr>
+                <w:rFonts w:ascii="Gill Sans Nova" w:hAnsi="Gill Sans Nova"/>
+                <w:lang w:val="en-US"/>
+              </w:rPr>
+            </w:pPr>
+            <w:r>
+              <w:rPr>
+                <w:rFonts w:ascii="Gill Sans Nova" w:hAnsi="Gill Sans Nova"/>
+                <w:lang w:val="en-US"/>
+              </w:rPr>
+              <w:t xml:space="preserve">- Made up of 1s and 0s (has to start with </w:t>
+            </w:r>
+            <w:r>
+              <w:rPr>
+                <w:rFonts w:ascii="Gill Sans Nova" w:hAnsi="Gill Sans Nova"/>
+                <w:lang w:val="en-US"/>
+              </w:rPr>
+              <w:t xml:space="preserve">a string of </w:t>
+            </w:r>
+            <w:r>
+              <w:rPr>
+                <w:rFonts w:ascii="Gill Sans Nova" w:hAnsi="Gill Sans Nova"/>
+                <w:lang w:val="en-US"/>
+              </w:rPr>
+              <w:t xml:space="preserve">1s and </w:t>
+            </w:r>
+            <w:r>
+              <w:rPr>
+                <w:rFonts w:ascii="Gill Sans Nova" w:hAnsi="Gill Sans Nova"/>
+                <w:lang w:val="en-US"/>
+              </w:rPr>
+              <w:t>followed by a string of</w:t>
+            </w:r>
+            <w:r>
+              <w:rPr>
+                <w:rFonts w:ascii="Gill Sans Nova" w:hAnsi="Gill Sans Nova"/>
+                <w:lang w:val="en-US"/>
+              </w:rPr>
+              <w:t xml:space="preserve"> 0s)</w:t>
+            </w:r>
+          </w:p>
+          <w:p>
+            <w:pPr>
+              <w:rPr>
+                <w:rFonts w:ascii="Gill Sans Nova" w:hAnsi="Gill Sans Nova"/>
+                <w:lang w:val="en-US"/>
+              </w:rPr>
+            </w:pPr>
+            <w:r>
+              <w:rPr>
+                <w:rFonts w:ascii="Gill Sans Nova" w:hAnsi="Gill Sans Nova"/>
+                <w:lang w:val="en-US"/>
+              </w:rPr>
+              <w:t>- IP address number with corresponding to 0s are allows to vary within the subnet</w:t>
+            </w:r>
+          </w:p>
+          <w:p>
+            <w:pPr>
+              <w:rPr>
+                <w:rFonts w:ascii="Gill Sans Nova" w:hAnsi="Gill Sans Nova"/>
+                <w:lang w:val="en-US"/>
+              </w:rPr>
+            </w:pPr>
+            <w:r>
+              <w:rPr>
+                <w:rFonts w:ascii="Gill Sans Nova" w:hAnsi="Gill Sans Nova"/>
+                <w:lang w:val="en-US"/>
+              </w:rPr>
+              <w:t>- Gets smaller for very huge networks</w:t>
+            </w:r>
+          </w:p>
+          <w:p>
+            <w:pPr>
+              <w:rPr>
+                <w:rFonts w:ascii="Gill Sans Nova" w:hAnsi="Gill Sans Nova"/>
+                <w:lang w:val="en-US"/>
+              </w:rPr>
+            </w:pPr>
+            <w:r>
+              <w:rPr>
+                <w:rFonts w:ascii="Gill Sans Nova" w:hAnsi="Gill Sans Nova"/>
+                <w:lang w:val="en-US"/>
+              </w:rPr>
+              <w:t>- Gets longer for longer whack</w:t>
             </w:r>
           </w:p>
         </w:tc>
@@ -6743,152 +6698,6 @@
                 <w:lang w:val="en-US"/>
               </w:rPr>
             </w:pPr>
-            <w:r>
-              <w:rPr>
-                <w:rFonts w:ascii="Gill Sans Nova" w:hAnsi="Gill Sans Nova"/>
-                <w:highlight w:val="yellow"/>
-                <w:lang w:val="en-US"/>
-              </w:rPr>
-              <w:t>Subnet mask:</w:t>
-            </w:r>
-          </w:p>
-          <w:p>
-            <w:pPr>
-              <w:rPr>
-                <w:rFonts w:ascii="Gill Sans Nova" w:hAnsi="Gill Sans Nova"/>
-                <w:lang w:val="en-US"/>
-              </w:rPr>
-            </w:pPr>
-            <w:r>
-              <w:rPr>
-                <w:rFonts w:ascii="Gill Sans Nova" w:hAnsi="Gill Sans Nova"/>
-                <w:highlight w:val="lightGray"/>
-                <w:lang w:val="en-US"/>
-              </w:rPr>
-              <w:t>11111111 11111111 11111111</w:t>
-            </w:r>
-            <w:r>
-              <w:rPr>
-                <w:rFonts w:ascii="Gill Sans Nova" w:hAnsi="Gill Sans Nova"/>
-                <w:lang w:val="en-US"/>
-              </w:rPr>
-              <w:t xml:space="preserve"> 00000000</w:t>
-            </w:r>
-          </w:p>
-          <w:p>
-            <w:pPr>
-              <w:rPr>
-                <w:rFonts w:ascii="Gill Sans Nova" w:hAnsi="Gill Sans Nova"/>
-                <w:lang w:val="en-US"/>
-              </w:rPr>
-            </w:pPr>
-            <w:r>
-              <w:rPr>
-                <w:rFonts w:ascii="Gill Sans Nova" w:hAnsi="Gill Sans Nova"/>
-                <w:highlight w:val="yellow"/>
-                <w:lang w:val="en-US"/>
-              </w:rPr>
-              <w:t>Local IP:</w:t>
-            </w:r>
-          </w:p>
-          <w:p>
-            <w:pPr>
-              <w:rPr>
-                <w:rFonts w:ascii="Gill Sans Nova" w:hAnsi="Gill Sans Nova"/>
-                <w:lang w:val="en-US"/>
-              </w:rPr>
-            </w:pPr>
-            <w:r>
-              <w:rPr>
-                <w:rFonts w:ascii="Gill Sans Nova" w:hAnsi="Gill Sans Nova"/>
-                <w:highlight w:val="lightGray"/>
-                <w:lang w:val="en-US"/>
-              </w:rPr>
-              <w:t>11101000 00011001 11010000</w:t>
-            </w:r>
-            <w:r>
-              <w:rPr>
-                <w:rFonts w:ascii="Gill Sans Nova" w:hAnsi="Gill Sans Nova"/>
-                <w:lang w:val="en-US"/>
-              </w:rPr>
-              <w:t xml:space="preserve"> 00010110</w:t>
-            </w:r>
-          </w:p>
-          <w:p>
-            <w:pPr>
-              <w:rPr>
-                <w:rFonts w:ascii="Gill Sans Nova" w:hAnsi="Gill Sans Nova"/>
-                <w:lang w:val="en-US"/>
-              </w:rPr>
-            </w:pPr>
-            <w:r>
-              <w:rPr>
-                <w:rFonts w:ascii="Gill Sans Nova" w:hAnsi="Gill Sans Nova"/>
-                <w:lang w:val="en-US"/>
-              </w:rPr>
-              <w:t>Destination IP (to talk to):</w:t>
-            </w:r>
-          </w:p>
-          <w:p>
-            <w:pPr>
-              <w:rPr>
-                <w:rFonts w:ascii="Gill Sans Nova" w:hAnsi="Gill Sans Nova"/>
-                <w:lang w:val="en-US"/>
-              </w:rPr>
-            </w:pPr>
-            <w:r>
-              <w:rPr>
-                <w:rFonts w:ascii="Gill Sans Nova" w:hAnsi="Gill Sans Nova"/>
-                <w:highlight w:val="lightGray"/>
-                <w:lang w:val="en-US"/>
-              </w:rPr>
-              <w:t>11101000 00011001 11010000</w:t>
-            </w:r>
-            <w:r>
-              <w:rPr>
-                <w:rFonts w:ascii="Gill Sans Nova" w:hAnsi="Gill Sans Nova"/>
-                <w:lang w:val="en-US"/>
-              </w:rPr>
-              <w:t xml:space="preserve"> 00001001</w:t>
-            </w:r>
-          </w:p>
-          <w:p>
-            <w:pPr>
-              <w:rPr>
-                <w:rFonts w:ascii="Gill Sans Nova" w:hAnsi="Gill Sans Nova"/>
-                <w:lang w:val="en-US"/>
-              </w:rPr>
-            </w:pPr>
-          </w:p>
-          <w:p>
-            <w:pPr>
-              <w:rPr>
-                <w:rFonts w:ascii="Gill Sans Nova" w:hAnsi="Gill Sans Nova"/>
-                <w:lang w:val="en-US"/>
-              </w:rPr>
-            </w:pPr>
-            <w:r>
-              <w:rPr>
-                <w:rFonts w:ascii="Gill Sans Nova" w:hAnsi="Gill Sans Nova"/>
-                <w:lang w:val="en-US"/>
-              </w:rPr>
-              <w:t>- Where subnet mask has 1s, IP address/numbers is the same for both computers</w:t>
-            </w:r>
-          </w:p>
-          <w:p>
-            <w:pPr>
-              <w:rPr>
-                <w:rFonts w:ascii="Gill Sans Nova" w:hAnsi="Gill Sans Nova"/>
-                <w:lang w:val="en-US"/>
-              </w:rPr>
-            </w:pPr>
-            <w:r>
-              <w:rPr>
-                <w:rFonts w:ascii="Gill Sans Nova" w:hAnsi="Gill Sans Nova"/>
-                <w:lang w:val="en-US"/>
-              </w:rPr>
-              <w:t>- Hence they are in the same local network</w:t>
-            </w:r>
           </w:p>
         </w:tc>
       </w:tr>
@@ -6900,21 +6709,15 @@
           <w:tcPr>
             <w:tcW w:w="2065" w:type="dxa"/>
             <w:gridSpan w:val="2"/>
-          </w:tcPr>
-          <w:p>
-            <w:pPr>
-              <w:rPr>
-                <w:rFonts w:ascii="Gill Sans Nova" w:hAnsi="Gill Sans Nova"/>
-                <w:lang w:val="en-US"/>
-              </w:rPr>
-            </w:pPr>
-            <w:r>
-              <w:rPr>
-                <w:rFonts w:ascii="Gill Sans Nova" w:hAnsi="Gill Sans Nova"/>
-                <w:lang w:val="en-US"/>
-              </w:rPr>
-              <w:t>Classless Inter-Domain Routing (CIDR)</w:t>
-            </w:r>
+            <w:vMerge/>
+          </w:tcPr>
+          <w:p>
+            <w:pPr>
+              <w:rPr>
+                <w:rFonts w:ascii="Gill Sans Nova" w:hAnsi="Gill Sans Nova"/>
+                <w:lang w:val="en-US"/>
+              </w:rPr>
+            </w:pPr>
           </w:p>
         </w:tc>
         <w:tc>
@@ -6926,30 +6729,19 @@
             <w:pPr>
               <w:rPr>
                 <w:rFonts w:ascii="Gill Sans Nova" w:hAnsi="Gill Sans Nova"/>
-                <w:lang w:val="en-US"/>
-              </w:rPr>
-            </w:pPr>
-            <w:r>
-              <w:rPr>
-                <w:rFonts w:ascii="Gill Sans Nova" w:hAnsi="Gill Sans Nova"/>
-                <w:lang w:val="en-US"/>
-              </w:rPr>
-              <w:t>- Granular way on how to take a subnet and chop it up into many smaller subnets</w:t>
-            </w:r>
-          </w:p>
-          <w:p>
-            <w:pPr>
-              <w:rPr>
-                <w:rFonts w:ascii="Gill Sans Nova" w:hAnsi="Gill Sans Nova"/>
-                <w:lang w:val="en-US"/>
-              </w:rPr>
-            </w:pPr>
-            <w:r>
-              <w:rPr>
-                <w:rFonts w:ascii="Gill Sans Nova" w:hAnsi="Gill Sans Nova"/>
-                <w:lang w:val="en-US"/>
-              </w:rPr>
-              <w:t>- E.g. from whack 24 to whack 25, gives 2 network IDs</w:t>
+                <w:b/>
+                <w:bCs/>
+                <w:lang w:val="en-US"/>
+              </w:rPr>
+            </w:pPr>
+            <w:r>
+              <w:rPr>
+                <w:rFonts w:ascii="Gill Sans Nova" w:hAnsi="Gill Sans Nova"/>
+                <w:b/>
+                <w:bCs/>
+                <w:lang w:val="en-US"/>
+              </w:rPr>
+              <w:t>How to use subnet mask</w:t>
             </w:r>
           </w:p>
           <w:p>
@@ -6966,66 +6758,88 @@
               </w:rPr>
               <w:t xml:space="preserve">- </w:t>
             </w:r>
-            <w:proofErr w:type="spellStart"/>
-            <w:r>
-              <w:rPr>
-                <w:rFonts w:ascii="Gill Sans Nova" w:hAnsi="Gill Sans Nova"/>
-                <w:lang w:val="en-US"/>
-              </w:rPr>
-              <w:t>E..g</w:t>
-            </w:r>
-            <w:proofErr w:type="spellEnd"/>
-            <w:r>
-              <w:rPr>
-                <w:rFonts w:ascii="Gill Sans Nova" w:hAnsi="Gill Sans Nova"/>
-                <w:lang w:val="en-US"/>
-              </w:rPr>
-              <w:t>. from whack 24 to whack 26, gives 4 network ID</w:t>
-            </w:r>
-            <w:r>
-              <w:rPr>
-                <w:rFonts w:ascii="Gill Sans Nova" w:hAnsi="Gill Sans Nova"/>
-                <w:lang w:val="en-US"/>
-              </w:rPr>
-              <w:t>s/subnets and 62 hosts per subnet</w:t>
-            </w:r>
-          </w:p>
-          <w:p>
-            <w:pPr>
-              <w:rPr>
-                <w:rFonts w:ascii="Gill Sans Nova" w:hAnsi="Gill Sans Nova"/>
-                <w:lang w:val="en-US"/>
-              </w:rPr>
-            </w:pPr>
-            <w:r>
-              <w:rPr>
-                <w:rFonts w:ascii="Gill Sans Nova" w:hAnsi="Gill Sans Nova"/>
-                <w:lang w:val="en-US"/>
-              </w:rPr>
-              <w:t xml:space="preserve">- The more you subnet (i.e. increase whack </w:t>
-            </w:r>
-            <w:r>
-              <w:rPr>
-                <w:rFonts w:ascii="Gill Sans Nova" w:hAnsi="Gill Sans Nova"/>
-                <w:i/>
-                <w:iCs/>
-                <w:lang w:val="en-US"/>
-              </w:rPr>
-              <w:t>x</w:t>
-            </w:r>
-            <w:r>
-              <w:rPr>
-                <w:rFonts w:ascii="Gill Sans Nova" w:hAnsi="Gill Sans Nova"/>
-                <w:lang w:val="en-US"/>
-              </w:rPr>
-              <w:t xml:space="preserve">), the less hosts </w:t>
-            </w:r>
-            <w:r>
-              <w:rPr>
-                <w:rFonts w:ascii="Gill Sans Nova" w:hAnsi="Gill Sans Nova"/>
-                <w:lang w:val="en-US"/>
-              </w:rPr>
-              <w:t>are available</w:t>
+            <w:r>
+              <w:rPr>
+                <w:rFonts w:ascii="Gill Sans Nova" w:hAnsi="Gill Sans Nova"/>
+                <w:highlight w:val="yellow"/>
+                <w:lang w:val="en-US"/>
+              </w:rPr>
+              <w:t>Compare IP addresses</w:t>
+            </w:r>
+            <w:r>
+              <w:rPr>
+                <w:rFonts w:ascii="Gill Sans Nova" w:hAnsi="Gill Sans Nova"/>
+                <w:lang w:val="en-US"/>
+              </w:rPr>
+              <w:t xml:space="preserve"> of local computer with destination computer</w:t>
+            </w:r>
+          </w:p>
+          <w:p>
+            <w:pPr>
+              <w:rPr>
+                <w:rFonts w:ascii="Gill Sans Nova" w:hAnsi="Gill Sans Nova"/>
+                <w:lang w:val="en-US"/>
+              </w:rPr>
+            </w:pPr>
+            <w:r>
+              <w:rPr>
+                <w:rFonts w:ascii="Gill Sans Nova" w:hAnsi="Gill Sans Nova"/>
+                <w:lang w:val="en-US"/>
+              </w:rPr>
+              <w:t xml:space="preserve">- To </w:t>
+            </w:r>
+            <w:r>
+              <w:rPr>
+                <w:rFonts w:ascii="Gill Sans Nova" w:hAnsi="Gill Sans Nova"/>
+                <w:highlight w:val="yellow"/>
+                <w:lang w:val="en-US"/>
+              </w:rPr>
+              <w:t>determine if they are in the same network</w:t>
+            </w:r>
+          </w:p>
+          <w:p>
+            <w:pPr>
+              <w:rPr>
+                <w:rFonts w:ascii="Gill Sans Nova" w:hAnsi="Gill Sans Nova"/>
+                <w:lang w:val="en-US"/>
+              </w:rPr>
+            </w:pPr>
+            <w:r>
+              <w:rPr>
+                <w:rFonts w:ascii="Gill Sans Nova" w:hAnsi="Gill Sans Nova"/>
+                <w:lang w:val="en-US"/>
+              </w:rPr>
+              <w:t>- If subnet mask of local computer is “whack 24”, then first 24 bits of binary IP address has to be the same for the two addressed for them to be on the same network</w:t>
+            </w:r>
+          </w:p>
+          <w:p>
+            <w:pPr>
+              <w:rPr>
+                <w:rFonts w:ascii="Gill Sans Nova" w:hAnsi="Gill Sans Nova"/>
+                <w:lang w:val="en-US"/>
+              </w:rPr>
+            </w:pPr>
+            <w:r>
+              <w:rPr>
+                <w:rFonts w:ascii="Gill Sans Nova" w:hAnsi="Gill Sans Nova"/>
+                <w:lang w:val="en-US"/>
+              </w:rPr>
+              <w:t>- Subnet masks are used by a computer to determine the network ID</w:t>
+            </w:r>
+          </w:p>
+          <w:p>
+            <w:pPr>
+              <w:rPr>
+                <w:rFonts w:ascii="Gill Sans Nova" w:hAnsi="Gill Sans Nova"/>
+                <w:lang w:val="en-US"/>
+              </w:rPr>
+            </w:pPr>
+            <w:r>
+              <w:rPr>
+                <w:rFonts w:ascii="Gill Sans Nova" w:hAnsi="Gill Sans Nova"/>
+                <w:lang w:val="en-US"/>
+              </w:rPr>
+              <w:t>- They are never sent out of a host</w:t>
             </w:r>
           </w:p>
         </w:tc>
@@ -7041,6 +6855,152 @@
                 <w:lang w:val="en-US"/>
               </w:rPr>
             </w:pPr>
+            <w:r>
+              <w:rPr>
+                <w:rFonts w:ascii="Gill Sans Nova" w:hAnsi="Gill Sans Nova"/>
+                <w:highlight w:val="yellow"/>
+                <w:lang w:val="en-US"/>
+              </w:rPr>
+              <w:t>Subnet mask:</w:t>
+            </w:r>
+          </w:p>
+          <w:p>
+            <w:pPr>
+              <w:rPr>
+                <w:rFonts w:ascii="Gill Sans Nova" w:hAnsi="Gill Sans Nova"/>
+                <w:lang w:val="en-US"/>
+              </w:rPr>
+            </w:pPr>
+            <w:r>
+              <w:rPr>
+                <w:rFonts w:ascii="Gill Sans Nova" w:hAnsi="Gill Sans Nova"/>
+                <w:highlight w:val="lightGray"/>
+                <w:lang w:val="en-US"/>
+              </w:rPr>
+              <w:t>11111111 11111111 11111111</w:t>
+            </w:r>
+            <w:r>
+              <w:rPr>
+                <w:rFonts w:ascii="Gill Sans Nova" w:hAnsi="Gill Sans Nova"/>
+                <w:lang w:val="en-US"/>
+              </w:rPr>
+              <w:t xml:space="preserve"> 00000000</w:t>
+            </w:r>
+          </w:p>
+          <w:p>
+            <w:pPr>
+              <w:rPr>
+                <w:rFonts w:ascii="Gill Sans Nova" w:hAnsi="Gill Sans Nova"/>
+                <w:lang w:val="en-US"/>
+              </w:rPr>
+            </w:pPr>
+            <w:r>
+              <w:rPr>
+                <w:rFonts w:ascii="Gill Sans Nova" w:hAnsi="Gill Sans Nova"/>
+                <w:highlight w:val="yellow"/>
+                <w:lang w:val="en-US"/>
+              </w:rPr>
+              <w:t>Local IP:</w:t>
+            </w:r>
+          </w:p>
+          <w:p>
+            <w:pPr>
+              <w:rPr>
+                <w:rFonts w:ascii="Gill Sans Nova" w:hAnsi="Gill Sans Nova"/>
+                <w:lang w:val="en-US"/>
+              </w:rPr>
+            </w:pPr>
+            <w:r>
+              <w:rPr>
+                <w:rFonts w:ascii="Gill Sans Nova" w:hAnsi="Gill Sans Nova"/>
+                <w:highlight w:val="lightGray"/>
+                <w:lang w:val="en-US"/>
+              </w:rPr>
+              <w:t>11101000 00011001 11010000</w:t>
+            </w:r>
+            <w:r>
+              <w:rPr>
+                <w:rFonts w:ascii="Gill Sans Nova" w:hAnsi="Gill Sans Nova"/>
+                <w:lang w:val="en-US"/>
+              </w:rPr>
+              <w:t xml:space="preserve"> 00010110</w:t>
+            </w:r>
+          </w:p>
+          <w:p>
+            <w:pPr>
+              <w:rPr>
+                <w:rFonts w:ascii="Gill Sans Nova" w:hAnsi="Gill Sans Nova"/>
+                <w:lang w:val="en-US"/>
+              </w:rPr>
+            </w:pPr>
+            <w:r>
+              <w:rPr>
+                <w:rFonts w:ascii="Gill Sans Nova" w:hAnsi="Gill Sans Nova"/>
+                <w:lang w:val="en-US"/>
+              </w:rPr>
+              <w:t>Destination IP (to talk to):</w:t>
+            </w:r>
+          </w:p>
+          <w:p>
+            <w:pPr>
+              <w:rPr>
+                <w:rFonts w:ascii="Gill Sans Nova" w:hAnsi="Gill Sans Nova"/>
+                <w:lang w:val="en-US"/>
+              </w:rPr>
+            </w:pPr>
+            <w:r>
+              <w:rPr>
+                <w:rFonts w:ascii="Gill Sans Nova" w:hAnsi="Gill Sans Nova"/>
+                <w:highlight w:val="lightGray"/>
+                <w:lang w:val="en-US"/>
+              </w:rPr>
+              <w:t>11101000 00011001 11010000</w:t>
+            </w:r>
+            <w:r>
+              <w:rPr>
+                <w:rFonts w:ascii="Gill Sans Nova" w:hAnsi="Gill Sans Nova"/>
+                <w:lang w:val="en-US"/>
+              </w:rPr>
+              <w:t xml:space="preserve"> 00001001</w:t>
+            </w:r>
+          </w:p>
+          <w:p>
+            <w:pPr>
+              <w:rPr>
+                <w:rFonts w:ascii="Gill Sans Nova" w:hAnsi="Gill Sans Nova"/>
+                <w:lang w:val="en-US"/>
+              </w:rPr>
+            </w:pPr>
+          </w:p>
+          <w:p>
+            <w:pPr>
+              <w:rPr>
+                <w:rFonts w:ascii="Gill Sans Nova" w:hAnsi="Gill Sans Nova"/>
+                <w:lang w:val="en-US"/>
+              </w:rPr>
+            </w:pPr>
+            <w:r>
+              <w:rPr>
+                <w:rFonts w:ascii="Gill Sans Nova" w:hAnsi="Gill Sans Nova"/>
+                <w:lang w:val="en-US"/>
+              </w:rPr>
+              <w:t>- Where subnet mask has 1s, IP address/numbers is the same for both computers</w:t>
+            </w:r>
+          </w:p>
+          <w:p>
+            <w:pPr>
+              <w:rPr>
+                <w:rFonts w:ascii="Gill Sans Nova" w:hAnsi="Gill Sans Nova"/>
+                <w:lang w:val="en-US"/>
+              </w:rPr>
+            </w:pPr>
+            <w:r>
+              <w:rPr>
+                <w:rFonts w:ascii="Gill Sans Nova" w:hAnsi="Gill Sans Nova"/>
+                <w:lang w:val="en-US"/>
+              </w:rPr>
+              <w:t>- Hence they are in the same local network</w:t>
+            </w:r>
           </w:p>
         </w:tc>
       </w:tr>
@@ -7060,6 +7020,166 @@
                 <w:lang w:val="en-US"/>
               </w:rPr>
             </w:pPr>
+            <w:r>
+              <w:rPr>
+                <w:rFonts w:ascii="Gill Sans Nova" w:hAnsi="Gill Sans Nova"/>
+                <w:lang w:val="en-US"/>
+              </w:rPr>
+              <w:t xml:space="preserve">Classless Inter-Domain Routing </w:t>
+            </w:r>
+            <w:r>
+              <w:rPr>
+                <w:rFonts w:ascii="Gill Sans Nova" w:hAnsi="Gill Sans Nova"/>
+                <w:highlight w:val="yellow"/>
+                <w:lang w:val="en-US"/>
+              </w:rPr>
+              <w:t>(CIDR)</w:t>
+            </w:r>
+          </w:p>
+        </w:tc>
+        <w:tc>
+          <w:tcPr>
+            <w:tcW w:w="4905" w:type="dxa"/>
+            <w:gridSpan w:val="5"/>
+          </w:tcPr>
+          <w:p>
+            <w:pPr>
+              <w:rPr>
+                <w:rFonts w:ascii="Gill Sans Nova" w:hAnsi="Gill Sans Nova"/>
+                <w:lang w:val="en-US"/>
+              </w:rPr>
+            </w:pPr>
+            <w:r>
+              <w:rPr>
+                <w:rFonts w:ascii="Gill Sans Nova" w:hAnsi="Gill Sans Nova"/>
+                <w:lang w:val="en-US"/>
+              </w:rPr>
+              <w:t>- Granular way on how to take a subnet and chop it up into many smaller subnets</w:t>
+            </w:r>
+          </w:p>
+          <w:p>
+            <w:pPr>
+              <w:rPr>
+                <w:rFonts w:ascii="Gill Sans Nova" w:hAnsi="Gill Sans Nova"/>
+                <w:lang w:val="en-US"/>
+              </w:rPr>
+            </w:pPr>
+            <w:r>
+              <w:rPr>
+                <w:rFonts w:ascii="Gill Sans Nova" w:hAnsi="Gill Sans Nova"/>
+                <w:lang w:val="en-US"/>
+              </w:rPr>
+              <w:t>- E.g. from whack 24 to whack 25, gives 2 network IDs</w:t>
+            </w:r>
+          </w:p>
+          <w:p>
+            <w:pPr>
+              <w:rPr>
+                <w:rFonts w:ascii="Gill Sans Nova" w:hAnsi="Gill Sans Nova"/>
+                <w:lang w:val="en-US"/>
+              </w:rPr>
+            </w:pPr>
+            <w:r>
+              <w:rPr>
+                <w:rFonts w:ascii="Gill Sans Nova" w:hAnsi="Gill Sans Nova"/>
+                <w:lang w:val="en-US"/>
+              </w:rPr>
+              <w:t xml:space="preserve">- </w:t>
+            </w:r>
+            <w:proofErr w:type="spellStart"/>
+            <w:r>
+              <w:rPr>
+                <w:rFonts w:ascii="Gill Sans Nova" w:hAnsi="Gill Sans Nova"/>
+                <w:lang w:val="en-US"/>
+              </w:rPr>
+              <w:t>E..g</w:t>
+            </w:r>
+            <w:proofErr w:type="spellEnd"/>
+            <w:r>
+              <w:rPr>
+                <w:rFonts w:ascii="Gill Sans Nova" w:hAnsi="Gill Sans Nova"/>
+                <w:lang w:val="en-US"/>
+              </w:rPr>
+              <w:t>. from whack 24 to whack 26, gives 4 network ID</w:t>
+            </w:r>
+            <w:r>
+              <w:rPr>
+                <w:rFonts w:ascii="Gill Sans Nova" w:hAnsi="Gill Sans Nova"/>
+                <w:lang w:val="en-US"/>
+              </w:rPr>
+              <w:t>s/subnets and 62 hosts per subnet</w:t>
+            </w:r>
+          </w:p>
+          <w:p>
+            <w:pPr>
+              <w:rPr>
+                <w:rFonts w:ascii="Gill Sans Nova" w:hAnsi="Gill Sans Nova"/>
+                <w:lang w:val="en-US"/>
+              </w:rPr>
+            </w:pPr>
+            <w:r>
+              <w:rPr>
+                <w:rFonts w:ascii="Gill Sans Nova" w:hAnsi="Gill Sans Nova"/>
+                <w:lang w:val="en-US"/>
+              </w:rPr>
+              <w:t xml:space="preserve">- The more you subnet (i.e. increase whack </w:t>
+            </w:r>
+            <w:r>
+              <w:rPr>
+                <w:rFonts w:ascii="Gill Sans Nova" w:hAnsi="Gill Sans Nova"/>
+                <w:i/>
+                <w:iCs/>
+                <w:lang w:val="en-US"/>
+              </w:rPr>
+              <w:t>x</w:t>
+            </w:r>
+            <w:r>
+              <w:rPr>
+                <w:rFonts w:ascii="Gill Sans Nova" w:hAnsi="Gill Sans Nova"/>
+                <w:lang w:val="en-US"/>
+              </w:rPr>
+              <w:t xml:space="preserve">), the less hosts </w:t>
+            </w:r>
+            <w:r>
+              <w:rPr>
+                <w:rFonts w:ascii="Gill Sans Nova" w:hAnsi="Gill Sans Nova"/>
+                <w:lang w:val="en-US"/>
+              </w:rPr>
+              <w:t>are available</w:t>
+            </w:r>
+          </w:p>
+        </w:tc>
+        <w:tc>
+          <w:tcPr>
+            <w:tcW w:w="3486" w:type="dxa"/>
+            <w:gridSpan w:val="2"/>
+          </w:tcPr>
+          <w:p>
+            <w:pPr>
+              <w:rPr>
+                <w:rFonts w:ascii="Gill Sans Nova" w:hAnsi="Gill Sans Nova"/>
+                <w:lang w:val="en-US"/>
+              </w:rPr>
+            </w:pPr>
+          </w:p>
+        </w:tc>
+      </w:tr>
+      <w:tr>
+        <w:trPr>
+          <w:trHeight w:val="77"/>
+        </w:trPr>
+        <w:tc>
+          <w:tcPr>
+            <w:tcW w:w="2065" w:type="dxa"/>
+            <w:gridSpan w:val="2"/>
+          </w:tcPr>
+          <w:p>
+            <w:pPr>
+              <w:rPr>
+                <w:rFonts w:ascii="Gill Sans Nova" w:hAnsi="Gill Sans Nova"/>
+                <w:lang w:val="en-US"/>
+              </w:rPr>
+            </w:pPr>
           </w:p>
         </w:tc>
         <w:tc>
@@ -7608,7 +7728,6 @@
                 <w:rFonts w:ascii="Gill Sans Nova" w:hAnsi="Gill Sans Nova"/>
                 <w:lang w:val="en-US"/>
               </w:rPr>
-              <w:lastRenderedPageBreak/>
               <w:t xml:space="preserve">- </w:t>
             </w:r>
             <w:r>
@@ -7819,7 +7938,6 @@
                 <w:rFonts w:ascii="Gill Sans Nova" w:hAnsi="Gill Sans Nova"/>
                 <w:lang w:val="en-US"/>
               </w:rPr>
-              <w:lastRenderedPageBreak/>
               <w:t>Special IP addresses</w:t>
             </w:r>
           </w:p>
@@ -8360,6 +8478,7 @@
                 <w:rFonts w:ascii="Gill Sans Nova" w:hAnsi="Gill Sans Nova"/>
                 <w:lang w:val="en-US"/>
               </w:rPr>
+              <w:lastRenderedPageBreak/>
               <w:t>How to solve:</w:t>
             </w:r>
           </w:p>

</xml_diff>

<commit_message>
Update WIP Computer Networking notes
</commit_message>
<xml_diff>
--- a/WIP/Computer Networking.docx
+++ b/WIP/Computer Networking.docx
@@ -2538,6 +2538,50 @@
                 <w:lang w:val="en-US"/>
               </w:rPr>
               <w:t>- MAC address is under “physical address”</w:t>
+            </w:r>
+          </w:p>
+          <w:p>
+            <w:pPr>
+              <w:rPr>
+                <w:rFonts w:ascii="Gill Sans Nova" w:hAnsi="Gill Sans Nova"/>
+                <w:lang w:val="en-US"/>
+              </w:rPr>
+            </w:pPr>
+          </w:p>
+          <w:p>
+            <w:pPr>
+              <w:rPr>
+                <w:rFonts w:ascii="Gill Sans Nova" w:hAnsi="Gill Sans Nova"/>
+                <w:i/>
+                <w:iCs/>
+                <w:lang w:val="en-US"/>
+              </w:rPr>
+            </w:pPr>
+            <w:r>
+              <w:rPr>
+                <w:rFonts w:ascii="Gill Sans Nova" w:hAnsi="Gill Sans Nova"/>
+                <w:i/>
+                <w:iCs/>
+                <w:lang w:val="en-US"/>
+              </w:rPr>
+              <w:t>ipconfig /release</w:t>
+            </w:r>
+          </w:p>
+          <w:p>
+            <w:pPr>
+              <w:rPr>
+                <w:rFonts w:ascii="Gill Sans Nova" w:hAnsi="Gill Sans Nova"/>
+                <w:lang w:val="en-US"/>
+              </w:rPr>
+            </w:pPr>
+            <w:r>
+              <w:rPr>
+                <w:rFonts w:ascii="Gill Sans Nova" w:hAnsi="Gill Sans Nova"/>
+                <w:i/>
+                <w:iCs/>
+                <w:lang w:val="en-US"/>
+              </w:rPr>
+              <w:t>ipconfig /renew</w:t>
             </w:r>
           </w:p>
         </w:tc>
@@ -14372,21 +14416,21 @@
           <w:tcPr>
             <w:tcW w:w="2065" w:type="dxa"/>
             <w:gridSpan w:val="4"/>
-            <w:shd w:val="clear" w:color="auto" w:fill="C5E0B3" w:themeFill="accent6" w:themeFillTint="66"/>
-          </w:tcPr>
-          <w:p>
-            <w:pPr>
-              <w:rPr>
-                <w:rFonts w:ascii="Gill Sans Nova" w:hAnsi="Gill Sans Nova"/>
-                <w:lang w:val="en-US"/>
-              </w:rPr>
-            </w:pPr>
-            <w:r>
-              <w:rPr>
-                <w:rFonts w:ascii="Gill Sans Nova" w:hAnsi="Gill Sans Nova"/>
-                <w:lang w:val="en-US"/>
-              </w:rPr>
-              <w:t>Home routers</w:t>
+            <w:shd w:val="clear" w:color="auto" w:fill="auto"/>
+          </w:tcPr>
+          <w:p>
+            <w:pPr>
+              <w:rPr>
+                <w:rFonts w:ascii="Gill Sans Nova" w:hAnsi="Gill Sans Nova"/>
+                <w:lang w:val="en-US"/>
+              </w:rPr>
+            </w:pPr>
+            <w:r>
+              <w:rPr>
+                <w:rFonts w:ascii="Gill Sans Nova" w:hAnsi="Gill Sans Nova"/>
+                <w:lang w:val="en-US"/>
+              </w:rPr>
+              <w:t>Bandwidth speedtester</w:t>
             </w:r>
           </w:p>
         </w:tc>
@@ -14407,157 +14451,7 @@
                 <w:rFonts w:ascii="Gill Sans Nova" w:hAnsi="Gill Sans Nova"/>
                 <w:lang w:val="en-US"/>
               </w:rPr>
-              <w:t>- All home routers have a default IP address, username and password</w:t>
-            </w:r>
-          </w:p>
-          <w:p>
-            <w:pPr>
-              <w:rPr>
-                <w:rFonts w:ascii="Gill Sans Nova" w:hAnsi="Gill Sans Nova"/>
-                <w:lang w:val="en-US"/>
-              </w:rPr>
-            </w:pPr>
-            <w:r>
-              <w:rPr>
-                <w:rFonts w:ascii="Gill Sans Nova" w:hAnsi="Gill Sans Nova"/>
-                <w:lang w:val="en-US"/>
-              </w:rPr>
-              <w:t>- Almost all home routers are DHCP servers</w:t>
-            </w:r>
-          </w:p>
-          <w:p>
-            <w:pPr>
-              <w:rPr>
-                <w:rFonts w:ascii="Gill Sans Nova" w:hAnsi="Gill Sans Nova"/>
-                <w:lang w:val="en-US"/>
-              </w:rPr>
-            </w:pPr>
-            <w:r>
-              <w:rPr>
-                <w:rFonts w:ascii="Gill Sans Nova" w:hAnsi="Gill Sans Nova"/>
-                <w:lang w:val="en-US"/>
-              </w:rPr>
-              <w:t>- Router WAN connections are commonly DHCP clients by default</w:t>
-            </w:r>
-          </w:p>
-          <w:p>
-            <w:pPr>
-              <w:rPr>
-                <w:rFonts w:ascii="Gill Sans Nova" w:hAnsi="Gill Sans Nova"/>
-                <w:lang w:val="en-US"/>
-              </w:rPr>
-            </w:pPr>
-            <w:r>
-              <w:rPr>
-                <w:rFonts w:ascii="Gill Sans Nova" w:hAnsi="Gill Sans Nova"/>
-                <w:lang w:val="en-US"/>
-              </w:rPr>
-              <w:t xml:space="preserve">- Typically </w:t>
-            </w:r>
-            <w:r>
-              <w:rPr>
-                <w:rFonts w:ascii="Gill Sans Nova" w:hAnsi="Gill Sans Nova"/>
-                <w:highlight w:val="lightGray"/>
-                <w:lang w:val="en-US"/>
-              </w:rPr>
-              <w:t>Small Office/Home Office (SOHO)</w:t>
-            </w:r>
-            <w:r>
-              <w:rPr>
-                <w:rFonts w:ascii="Gill Sans Nova" w:hAnsi="Gill Sans Nova"/>
-                <w:lang w:val="en-US"/>
-              </w:rPr>
-              <w:t xml:space="preserve"> routers</w:t>
-            </w:r>
-          </w:p>
-          <w:p>
-            <w:pPr>
-              <w:rPr>
-                <w:rFonts w:ascii="Gill Sans Nova" w:hAnsi="Gill Sans Nova"/>
-                <w:lang w:val="en-US"/>
-              </w:rPr>
-            </w:pPr>
-            <w:r>
-              <w:rPr>
-                <w:rFonts w:ascii="Gill Sans Nova" w:hAnsi="Gill Sans Nova"/>
-                <w:lang w:val="en-US"/>
-              </w:rPr>
-              <w:t>- How to do a hard reset (30-30-30 rule)</w:t>
-            </w:r>
-          </w:p>
-          <w:p>
-            <w:pPr>
-              <w:rPr>
-                <w:rFonts w:ascii="Gill Sans Nova" w:hAnsi="Gill Sans Nova"/>
-                <w:lang w:val="en-US"/>
-              </w:rPr>
-            </w:pPr>
-            <w:r>
-              <w:rPr>
-                <w:rFonts w:ascii="Gill Sans Nova" w:hAnsi="Gill Sans Nova"/>
-                <w:lang w:val="en-US"/>
-              </w:rPr>
-              <w:t xml:space="preserve">  1) Unplug all cables (except power source)</w:t>
-            </w:r>
-          </w:p>
-          <w:p>
-            <w:pPr>
-              <w:rPr>
-                <w:rFonts w:ascii="Gill Sans Nova" w:hAnsi="Gill Sans Nova"/>
-                <w:lang w:val="en-US"/>
-              </w:rPr>
-            </w:pPr>
-            <w:r>
-              <w:rPr>
-                <w:rFonts w:ascii="Gill Sans Nova" w:hAnsi="Gill Sans Nova"/>
-                <w:lang w:val="en-US"/>
-              </w:rPr>
-              <w:t xml:space="preserve">  2) Hold down reset button on router for 30 seconds</w:t>
-            </w:r>
-          </w:p>
-          <w:p>
-            <w:pPr>
-              <w:rPr>
-                <w:rFonts w:ascii="Gill Sans Nova" w:hAnsi="Gill Sans Nova"/>
-                <w:lang w:val="en-US"/>
-              </w:rPr>
-            </w:pPr>
-            <w:r>
-              <w:rPr>
-                <w:rFonts w:ascii="Gill Sans Nova" w:hAnsi="Gill Sans Nova"/>
-                <w:lang w:val="en-US"/>
-              </w:rPr>
-              <w:t xml:space="preserve">  3) While still holding down reset button, unplug power source for 30 seconds</w:t>
-            </w:r>
-          </w:p>
-          <w:p>
-            <w:pPr>
-              <w:rPr>
-                <w:rFonts w:ascii="Gill Sans Nova" w:hAnsi="Gill Sans Nova"/>
-                <w:lang w:val="en-US"/>
-              </w:rPr>
-            </w:pPr>
-            <w:r>
-              <w:rPr>
-                <w:rFonts w:ascii="Gill Sans Nova" w:hAnsi="Gill Sans Nova"/>
-                <w:lang w:val="en-US"/>
-              </w:rPr>
-              <w:t xml:space="preserve">  4) While still holding down reset button, plug in power source and keep button held down for another 30 seconds</w:t>
-            </w:r>
-          </w:p>
-          <w:p>
-            <w:pPr>
-              <w:rPr>
-                <w:rFonts w:ascii="Gill Sans Nova" w:hAnsi="Gill Sans Nova"/>
-                <w:lang w:val="en-US"/>
-              </w:rPr>
-            </w:pPr>
-            <w:r>
-              <w:rPr>
-                <w:rFonts w:ascii="Gill Sans Nova" w:hAnsi="Gill Sans Nova"/>
-                <w:lang w:val="en-US"/>
-              </w:rPr>
-              <w:t xml:space="preserve">  - All configurations set back to default</w:t>
+              <w:t>- Bandwidth speed testing helps verify the upload and download speeds to an individual computer</w:t>
             </w:r>
           </w:p>
         </w:tc>
@@ -14598,7 +14492,7 @@
                 <w:rFonts w:ascii="Gill Sans Nova" w:hAnsi="Gill Sans Nova"/>
                 <w:lang w:val="en-US"/>
               </w:rPr>
-              <w:t>SOHO Routers</w:t>
+              <w:t>Home routers</w:t>
             </w:r>
           </w:p>
         </w:tc>
@@ -14619,53 +14513,157 @@
                 <w:rFonts w:ascii="Gill Sans Nova" w:hAnsi="Gill Sans Nova"/>
                 <w:lang w:val="en-US"/>
               </w:rPr>
-              <w:t>- Are for small groups (5-6 devices) and can have built-in capability for switches, firewalls and WAPs</w:t>
-            </w:r>
-          </w:p>
-          <w:p>
-            <w:pPr>
-              <w:rPr>
-                <w:rFonts w:ascii="Gill Sans Nova" w:hAnsi="Gill Sans Nova"/>
-                <w:lang w:val="en-US"/>
-              </w:rPr>
-            </w:pPr>
-            <w:r>
-              <w:rPr>
-                <w:rFonts w:ascii="Gill Sans Nova" w:hAnsi="Gill Sans Nova"/>
-                <w:lang w:val="en-US"/>
-              </w:rPr>
-              <w:lastRenderedPageBreak/>
-              <w:t>- Often have web-based interfaces</w:t>
-            </w:r>
-          </w:p>
-          <w:p>
-            <w:pPr>
-              <w:rPr>
-                <w:rFonts w:ascii="Gill Sans Nova" w:hAnsi="Gill Sans Nova"/>
-                <w:lang w:val="en-US"/>
-              </w:rPr>
-            </w:pPr>
-            <w:r>
-              <w:rPr>
-                <w:rFonts w:ascii="Gill Sans Nova" w:hAnsi="Gill Sans Nova"/>
-                <w:lang w:val="en-US"/>
-              </w:rPr>
-              <w:t>- Most are NAT-enabled</w:t>
-            </w:r>
-          </w:p>
-          <w:p>
-            <w:pPr>
-              <w:rPr>
-                <w:rFonts w:ascii="Gill Sans Nova" w:hAnsi="Gill Sans Nova"/>
-                <w:lang w:val="en-US"/>
-              </w:rPr>
-            </w:pPr>
-            <w:r>
-              <w:rPr>
-                <w:rFonts w:ascii="Gill Sans Nova" w:hAnsi="Gill Sans Nova"/>
-                <w:lang w:val="en-US"/>
-              </w:rPr>
-              <w:t xml:space="preserve">  - Can be disabled and/or enabled in one the router’s administrative settings</w:t>
+              <w:t>- All home routers have a default IP address, username and password</w:t>
+            </w:r>
+          </w:p>
+          <w:p>
+            <w:pPr>
+              <w:rPr>
+                <w:rFonts w:ascii="Gill Sans Nova" w:hAnsi="Gill Sans Nova"/>
+                <w:lang w:val="en-US"/>
+              </w:rPr>
+            </w:pPr>
+            <w:r>
+              <w:rPr>
+                <w:rFonts w:ascii="Gill Sans Nova" w:hAnsi="Gill Sans Nova"/>
+                <w:lang w:val="en-US"/>
+              </w:rPr>
+              <w:t>- Almost all home routers are DHCP servers</w:t>
+            </w:r>
+          </w:p>
+          <w:p>
+            <w:pPr>
+              <w:rPr>
+                <w:rFonts w:ascii="Gill Sans Nova" w:hAnsi="Gill Sans Nova"/>
+                <w:lang w:val="en-US"/>
+              </w:rPr>
+            </w:pPr>
+            <w:r>
+              <w:rPr>
+                <w:rFonts w:ascii="Gill Sans Nova" w:hAnsi="Gill Sans Nova"/>
+                <w:lang w:val="en-US"/>
+              </w:rPr>
+              <w:t>- Router WAN connections are commonly DHCP clients by default</w:t>
+            </w:r>
+          </w:p>
+          <w:p>
+            <w:pPr>
+              <w:rPr>
+                <w:rFonts w:ascii="Gill Sans Nova" w:hAnsi="Gill Sans Nova"/>
+                <w:lang w:val="en-US"/>
+              </w:rPr>
+            </w:pPr>
+            <w:r>
+              <w:rPr>
+                <w:rFonts w:ascii="Gill Sans Nova" w:hAnsi="Gill Sans Nova"/>
+                <w:lang w:val="en-US"/>
+              </w:rPr>
+              <w:t xml:space="preserve">- Typically </w:t>
+            </w:r>
+            <w:r>
+              <w:rPr>
+                <w:rFonts w:ascii="Gill Sans Nova" w:hAnsi="Gill Sans Nova"/>
+                <w:highlight w:val="lightGray"/>
+                <w:lang w:val="en-US"/>
+              </w:rPr>
+              <w:t>Small Office/Home Office (SOHO)</w:t>
+            </w:r>
+            <w:r>
+              <w:rPr>
+                <w:rFonts w:ascii="Gill Sans Nova" w:hAnsi="Gill Sans Nova"/>
+                <w:lang w:val="en-US"/>
+              </w:rPr>
+              <w:t xml:space="preserve"> routers</w:t>
+            </w:r>
+          </w:p>
+          <w:p>
+            <w:pPr>
+              <w:rPr>
+                <w:rFonts w:ascii="Gill Sans Nova" w:hAnsi="Gill Sans Nova"/>
+                <w:lang w:val="en-US"/>
+              </w:rPr>
+            </w:pPr>
+            <w:r>
+              <w:rPr>
+                <w:rFonts w:ascii="Gill Sans Nova" w:hAnsi="Gill Sans Nova"/>
+                <w:lang w:val="en-US"/>
+              </w:rPr>
+              <w:t>- How to do a hard reset (30-30-30 rule)</w:t>
+            </w:r>
+          </w:p>
+          <w:p>
+            <w:pPr>
+              <w:rPr>
+                <w:rFonts w:ascii="Gill Sans Nova" w:hAnsi="Gill Sans Nova"/>
+                <w:lang w:val="en-US"/>
+              </w:rPr>
+            </w:pPr>
+            <w:r>
+              <w:rPr>
+                <w:rFonts w:ascii="Gill Sans Nova" w:hAnsi="Gill Sans Nova"/>
+                <w:lang w:val="en-US"/>
+              </w:rPr>
+              <w:t xml:space="preserve">  1) Unplug all cables (except power source)</w:t>
+            </w:r>
+          </w:p>
+          <w:p>
+            <w:pPr>
+              <w:rPr>
+                <w:rFonts w:ascii="Gill Sans Nova" w:hAnsi="Gill Sans Nova"/>
+                <w:lang w:val="en-US"/>
+              </w:rPr>
+            </w:pPr>
+            <w:r>
+              <w:rPr>
+                <w:rFonts w:ascii="Gill Sans Nova" w:hAnsi="Gill Sans Nova"/>
+                <w:lang w:val="en-US"/>
+              </w:rPr>
+              <w:t xml:space="preserve">  2) Hold down reset button on router for 30 seconds</w:t>
+            </w:r>
+          </w:p>
+          <w:p>
+            <w:pPr>
+              <w:rPr>
+                <w:rFonts w:ascii="Gill Sans Nova" w:hAnsi="Gill Sans Nova"/>
+                <w:lang w:val="en-US"/>
+              </w:rPr>
+            </w:pPr>
+            <w:r>
+              <w:rPr>
+                <w:rFonts w:ascii="Gill Sans Nova" w:hAnsi="Gill Sans Nova"/>
+                <w:lang w:val="en-US"/>
+              </w:rPr>
+              <w:t xml:space="preserve">  3) While still holding down reset button, unplug power source for 30 seconds</w:t>
+            </w:r>
+          </w:p>
+          <w:p>
+            <w:pPr>
+              <w:rPr>
+                <w:rFonts w:ascii="Gill Sans Nova" w:hAnsi="Gill Sans Nova"/>
+                <w:lang w:val="en-US"/>
+              </w:rPr>
+            </w:pPr>
+            <w:r>
+              <w:rPr>
+                <w:rFonts w:ascii="Gill Sans Nova" w:hAnsi="Gill Sans Nova"/>
+                <w:lang w:val="en-US"/>
+              </w:rPr>
+              <w:t xml:space="preserve">  4) While still holding down reset button, plug in power source and keep button held down for another 30 seconds</w:t>
+            </w:r>
+          </w:p>
+          <w:p>
+            <w:pPr>
+              <w:rPr>
+                <w:rFonts w:ascii="Gill Sans Nova" w:hAnsi="Gill Sans Nova"/>
+                <w:lang w:val="en-US"/>
+              </w:rPr>
+            </w:pPr>
+            <w:r>
+              <w:rPr>
+                <w:rFonts w:ascii="Gill Sans Nova" w:hAnsi="Gill Sans Nova"/>
+                <w:lang w:val="en-US"/>
+              </w:rPr>
+              <w:t xml:space="preserve">  - All configurations set back to default</w:t>
             </w:r>
           </w:p>
         </w:tc>
@@ -14706,7 +14704,8 @@
                 <w:rFonts w:ascii="Gill Sans Nova" w:hAnsi="Gill Sans Nova"/>
                 <w:lang w:val="en-US"/>
               </w:rPr>
-              <w:t>Enterpise Routers</w:t>
+              <w:lastRenderedPageBreak/>
+              <w:t>SOHO Routers</w:t>
             </w:r>
           </w:p>
         </w:tc>
@@ -14727,37 +14726,52 @@
                 <w:rFonts w:ascii="Gill Sans Nova" w:hAnsi="Gill Sans Nova"/>
                 <w:lang w:val="en-US"/>
               </w:rPr>
-              <w:t>- Have expanded connection capability to other devices (i.e. routers, switches, WAPs)</w:t>
-            </w:r>
-          </w:p>
-          <w:p>
-            <w:pPr>
-              <w:rPr>
-                <w:rFonts w:ascii="Gill Sans Nova" w:hAnsi="Gill Sans Nova"/>
-                <w:lang w:val="en-US"/>
-              </w:rPr>
-            </w:pPr>
-            <w:r>
-              <w:rPr>
-                <w:rFonts w:ascii="Gill Sans Nova" w:hAnsi="Gill Sans Nova"/>
-                <w:lang w:val="en-US"/>
-              </w:rPr>
-              <w:t>- Typically have their own OS interfaces</w:t>
-            </w:r>
-          </w:p>
-          <w:p>
-            <w:pPr>
-              <w:rPr>
-                <w:rFonts w:ascii="Gill Sans Nova" w:hAnsi="Gill Sans Nova"/>
-                <w:lang w:val="en-US"/>
-              </w:rPr>
-            </w:pPr>
-            <w:r>
-              <w:rPr>
-                <w:rFonts w:ascii="Gill Sans Nova" w:hAnsi="Gill Sans Nova"/>
-                <w:lang w:val="en-US"/>
-              </w:rPr>
-              <w:t xml:space="preserve">  - E.g. Need to putty in</w:t>
+              <w:t>- Are for small groups (5-6 devices) and can have built-in capability for switches, firewalls and WAPs</w:t>
+            </w:r>
+          </w:p>
+          <w:p>
+            <w:pPr>
+              <w:rPr>
+                <w:rFonts w:ascii="Gill Sans Nova" w:hAnsi="Gill Sans Nova"/>
+                <w:lang w:val="en-US"/>
+              </w:rPr>
+            </w:pPr>
+            <w:r>
+              <w:rPr>
+                <w:rFonts w:ascii="Gill Sans Nova" w:hAnsi="Gill Sans Nova"/>
+                <w:lang w:val="en-US"/>
+              </w:rPr>
+              <w:t>- Often have web-based interfaces</w:t>
+            </w:r>
+          </w:p>
+          <w:p>
+            <w:pPr>
+              <w:rPr>
+                <w:rFonts w:ascii="Gill Sans Nova" w:hAnsi="Gill Sans Nova"/>
+                <w:lang w:val="en-US"/>
+              </w:rPr>
+            </w:pPr>
+            <w:r>
+              <w:rPr>
+                <w:rFonts w:ascii="Gill Sans Nova" w:hAnsi="Gill Sans Nova"/>
+                <w:lang w:val="en-US"/>
+              </w:rPr>
+              <w:t>- Most are NAT-enabled</w:t>
+            </w:r>
+          </w:p>
+          <w:p>
+            <w:pPr>
+              <w:rPr>
+                <w:rFonts w:ascii="Gill Sans Nova" w:hAnsi="Gill Sans Nova"/>
+                <w:lang w:val="en-US"/>
+              </w:rPr>
+            </w:pPr>
+            <w:r>
+              <w:rPr>
+                <w:rFonts w:ascii="Gill Sans Nova" w:hAnsi="Gill Sans Nova"/>
+                <w:lang w:val="en-US"/>
+              </w:rPr>
+              <w:t xml:space="preserve">  - Can be disabled and/or enabled in one the router’s administrative settings</w:t>
             </w:r>
           </w:p>
         </w:tc>
@@ -14784,23 +14798,21 @@
           <w:tcPr>
             <w:tcW w:w="2065" w:type="dxa"/>
             <w:gridSpan w:val="4"/>
-            <w:vMerge w:val="restart"/>
-          </w:tcPr>
-          <w:p>
-            <w:pPr>
-              <w:rPr>
-                <w:rFonts w:ascii="Gill Sans Nova" w:hAnsi="Gill Sans Nova"/>
-                <w:lang w:val="en-US"/>
-              </w:rPr>
-            </w:pPr>
-            <w:r>
-              <w:rPr>
-                <w:rFonts w:ascii="Gill Sans Nova" w:hAnsi="Gill Sans Nova"/>
-                <w:b/>
-                <w:bCs/>
-                <w:lang w:val="en-US"/>
-              </w:rPr>
-              <w:t>Network Address Translation (NAT)</w:t>
+            <w:shd w:val="clear" w:color="auto" w:fill="C5E0B3" w:themeFill="accent6" w:themeFillTint="66"/>
+          </w:tcPr>
+          <w:p>
+            <w:pPr>
+              <w:rPr>
+                <w:rFonts w:ascii="Gill Sans Nova" w:hAnsi="Gill Sans Nova"/>
+                <w:lang w:val="en-US"/>
+              </w:rPr>
+            </w:pPr>
+            <w:r>
+              <w:rPr>
+                <w:rFonts w:ascii="Gill Sans Nova" w:hAnsi="Gill Sans Nova"/>
+                <w:lang w:val="en-US"/>
+              </w:rPr>
+              <w:t>Enterpise Routers</w:t>
             </w:r>
           </w:p>
         </w:tc>
@@ -14821,368 +14833,37 @@
                 <w:rFonts w:ascii="Gill Sans Nova" w:hAnsi="Gill Sans Nova"/>
                 <w:lang w:val="en-US"/>
               </w:rPr>
-              <w:t>- Built into routers</w:t>
-            </w:r>
-          </w:p>
-          <w:p>
-            <w:pPr>
-              <w:rPr>
-                <w:rFonts w:ascii="Gill Sans Nova" w:hAnsi="Gill Sans Nova"/>
-                <w:lang w:val="en-US"/>
-              </w:rPr>
-            </w:pPr>
-            <w:r>
-              <w:rPr>
-                <w:rFonts w:ascii="Gill Sans Nova" w:hAnsi="Gill Sans Nova"/>
-                <w:lang w:val="en-US"/>
-              </w:rPr>
-              <w:t>- Allows many more devices on the internet without an legitimate IP address</w:t>
-            </w:r>
-          </w:p>
-          <w:p>
-            <w:pPr>
-              <w:rPr>
-                <w:rFonts w:ascii="Gill Sans Nova" w:hAnsi="Gill Sans Nova"/>
-                <w:lang w:val="en-US"/>
-              </w:rPr>
-            </w:pPr>
-            <w:r>
-              <w:rPr>
-                <w:rFonts w:ascii="Gill Sans Nova" w:hAnsi="Gill Sans Nova"/>
-                <w:highlight w:val="yellow"/>
-                <w:lang w:val="en-US"/>
-              </w:rPr>
-              <w:t>- Translates internal IP addresses to an Internet address and tracks the packets</w:t>
-            </w:r>
-          </w:p>
-          <w:p>
-            <w:pPr>
-              <w:rPr>
-                <w:rFonts w:ascii="Gill Sans Nova" w:hAnsi="Gill Sans Nova"/>
-                <w:lang w:val="en-US"/>
-              </w:rPr>
-            </w:pPr>
-          </w:p>
-          <w:p>
-            <w:pPr>
-              <w:rPr>
-                <w:rFonts w:ascii="Gill Sans Nova" w:hAnsi="Gill Sans Nova"/>
-                <w:lang w:val="en-US"/>
-              </w:rPr>
-            </w:pPr>
-            <w:r>
-              <w:rPr>
-                <w:rFonts w:ascii="Gill Sans Nova" w:hAnsi="Gill Sans Nova"/>
-                <w:lang w:val="en-US"/>
-              </w:rPr>
-              <w:t>How it works</w:t>
-            </w:r>
-          </w:p>
-          <w:p>
-            <w:pPr>
-              <w:rPr>
-                <w:rFonts w:ascii="Gill Sans Nova" w:hAnsi="Gill Sans Nova"/>
-                <w:lang w:val="en-US"/>
-              </w:rPr>
-            </w:pPr>
-            <w:r>
-              <w:rPr>
-                <w:rFonts w:ascii="Gill Sans Nova" w:hAnsi="Gill Sans Nova"/>
-                <w:lang w:val="en-US"/>
-              </w:rPr>
-              <w:t xml:space="preserve">  - </w:t>
-            </w:r>
-            <w:r>
-              <w:rPr>
-                <w:rFonts w:ascii="Gill Sans Nova" w:hAnsi="Gill Sans Nova"/>
-                <w:b/>
-                <w:bCs/>
-                <w:lang w:val="en-US"/>
-              </w:rPr>
-              <w:t>NAT routers</w:t>
-            </w:r>
-            <w:r>
-              <w:rPr>
-                <w:rFonts w:ascii="Gill Sans Nova" w:hAnsi="Gill Sans Nova"/>
-                <w:lang w:val="en-US"/>
-              </w:rPr>
-              <w:t xml:space="preserve"> replace the source IP address with its own IP address</w:t>
-            </w:r>
-          </w:p>
-          <w:p>
-            <w:pPr>
-              <w:rPr>
-                <w:rFonts w:ascii="Gill Sans Nova" w:hAnsi="Gill Sans Nova"/>
-                <w:lang w:val="en-US"/>
-              </w:rPr>
-            </w:pPr>
-            <w:r>
-              <w:rPr>
-                <w:rFonts w:ascii="Gill Sans Nova" w:hAnsi="Gill Sans Nova"/>
-                <w:lang w:val="en-US"/>
-              </w:rPr>
-              <w:t xml:space="preserve">  - Restores the original IP header when a response comes back so that the results can be sent to the originator</w:t>
-            </w:r>
-          </w:p>
-          <w:p>
-            <w:pPr>
-              <w:rPr>
-                <w:rFonts w:ascii="Gill Sans Nova" w:hAnsi="Gill Sans Nova"/>
-                <w:lang w:val="en-US"/>
-              </w:rPr>
-            </w:pPr>
-            <w:r>
-              <w:rPr>
-                <w:rFonts w:ascii="Gill Sans Nova" w:hAnsi="Gill Sans Nova"/>
-                <w:lang w:val="en-US"/>
-              </w:rPr>
-              <w:t xml:space="preserve">  - NAT routers have one public address on the WAN side of the router, all addresses on the LAN side of the router are private addresses</w:t>
-            </w:r>
-          </w:p>
-          <w:p>
-            <w:pPr>
-              <w:rPr>
-                <w:rFonts w:ascii="Gill Sans Nova" w:hAnsi="Gill Sans Nova"/>
-                <w:lang w:val="en-US"/>
-              </w:rPr>
-            </w:pPr>
-            <w:r>
-              <w:rPr>
-                <w:rFonts w:ascii="Gill Sans Nova" w:hAnsi="Gill Sans Nova"/>
-                <w:lang w:val="en-US"/>
-              </w:rPr>
-              <w:t xml:space="preserve">  - Hosts on the LAN side of the NAT router must be assigned a unique, private address</w:t>
-            </w:r>
-          </w:p>
-          <w:p>
-            <w:pPr>
-              <w:rPr>
-                <w:rFonts w:ascii="Gill Sans Nova" w:hAnsi="Gill Sans Nova"/>
-                <w:lang w:val="en-US"/>
-              </w:rPr>
-            </w:pPr>
-            <w:r>
-              <w:rPr>
-                <w:rFonts w:ascii="Gill Sans Nova" w:hAnsi="Gill Sans Nova"/>
-                <w:lang w:val="en-US"/>
-              </w:rPr>
-              <w:t xml:space="preserve">  - NAT routers is on the customer premises, not on the ISP side</w:t>
-            </w:r>
-          </w:p>
-          <w:p>
-            <w:pPr>
-              <w:rPr>
-                <w:rFonts w:ascii="Gill Sans Nova" w:hAnsi="Gill Sans Nova"/>
-                <w:lang w:val="en-US"/>
-              </w:rPr>
-            </w:pPr>
-          </w:p>
-          <w:p>
-            <w:pPr>
-              <w:rPr>
-                <w:rFonts w:ascii="Gill Sans Nova" w:hAnsi="Gill Sans Nova"/>
-                <w:b/>
-                <w:bCs/>
-                <w:lang w:val="en-US"/>
-              </w:rPr>
-            </w:pPr>
-            <w:r>
-              <w:rPr>
-                <w:rFonts w:ascii="Gill Sans Nova" w:hAnsi="Gill Sans Nova"/>
-                <w:b/>
-                <w:bCs/>
-                <w:highlight w:val="cyan"/>
-                <w:lang w:val="en-US"/>
-              </w:rPr>
-              <w:t>Static NAT</w:t>
-            </w:r>
-            <w:r>
-              <w:rPr>
-                <w:rFonts w:ascii="Gill Sans Nova" w:hAnsi="Gill Sans Nova"/>
-                <w:b/>
-                <w:bCs/>
-                <w:highlight w:val="cyan"/>
-                <w:lang w:val="en-US"/>
-              </w:rPr>
-              <w:t xml:space="preserve">/Port Address Translation </w:t>
-            </w:r>
-            <w:r>
-              <w:rPr>
-                <w:rFonts w:ascii="Gill Sans Nova" w:hAnsi="Gill Sans Nova"/>
-                <w:b/>
-                <w:bCs/>
-                <w:highlight w:val="cyan"/>
-                <w:lang w:val="en-US"/>
-              </w:rPr>
-              <w:t>(SNAT</w:t>
-            </w:r>
-            <w:r>
-              <w:rPr>
-                <w:rFonts w:ascii="Gill Sans Nova" w:hAnsi="Gill Sans Nova"/>
-                <w:b/>
-                <w:bCs/>
-                <w:highlight w:val="cyan"/>
-                <w:lang w:val="en-US"/>
-              </w:rPr>
-              <w:t>/PAT</w:t>
-            </w:r>
-            <w:r>
-              <w:rPr>
-                <w:rFonts w:ascii="Gill Sans Nova" w:hAnsi="Gill Sans Nova"/>
-                <w:b/>
-                <w:bCs/>
-                <w:highlight w:val="cyan"/>
-                <w:lang w:val="en-US"/>
-              </w:rPr>
-              <w:t>)</w:t>
-            </w:r>
-          </w:p>
-          <w:p>
-            <w:pPr>
-              <w:rPr>
-                <w:rFonts w:ascii="Gill Sans Nova" w:hAnsi="Gill Sans Nova"/>
-                <w:lang w:val="en-US"/>
-              </w:rPr>
-            </w:pPr>
-            <w:r>
-              <w:rPr>
-                <w:rFonts w:ascii="Gill Sans Nova" w:hAnsi="Gill Sans Nova"/>
-                <w:lang w:val="en-US"/>
-              </w:rPr>
-              <w:t>- All incoming addresses for one particular IP address goes to one particular device</w:t>
-            </w:r>
-          </w:p>
-          <w:p>
-            <w:pPr>
-              <w:rPr>
-                <w:rFonts w:ascii="Gill Sans Nova" w:hAnsi="Gill Sans Nova"/>
-                <w:lang w:val="en-US"/>
-              </w:rPr>
-            </w:pPr>
-            <w:r>
-              <w:rPr>
-                <w:rFonts w:ascii="Gill Sans Nova" w:hAnsi="Gill Sans Nova"/>
-                <w:highlight w:val="yellow"/>
-                <w:lang w:val="en-US"/>
-              </w:rPr>
-              <w:t>- Sends specific traffic to one internal IP address</w:t>
-            </w:r>
-          </w:p>
-          <w:p>
-            <w:pPr>
-              <w:rPr>
-                <w:rFonts w:ascii="Gill Sans Nova" w:hAnsi="Gill Sans Nova"/>
-                <w:b/>
-                <w:bCs/>
-                <w:highlight w:val="cyan"/>
-                <w:lang w:val="en-US"/>
-              </w:rPr>
-            </w:pPr>
-          </w:p>
-          <w:p>
-            <w:pPr>
-              <w:rPr>
-                <w:rFonts w:ascii="Gill Sans Nova" w:hAnsi="Gill Sans Nova"/>
-                <w:b/>
-                <w:bCs/>
-                <w:lang w:val="en-US"/>
-              </w:rPr>
-            </w:pPr>
-            <w:r>
-              <w:rPr>
-                <w:rFonts w:ascii="Gill Sans Nova" w:hAnsi="Gill Sans Nova"/>
-                <w:b/>
-                <w:bCs/>
-                <w:highlight w:val="cyan"/>
-                <w:lang w:val="en-US"/>
-              </w:rPr>
-              <w:t>Dynamic NAT</w:t>
-            </w:r>
-            <w:r>
-              <w:rPr>
-                <w:rFonts w:ascii="Gill Sans Nova" w:hAnsi="Gill Sans Nova"/>
-                <w:b/>
-                <w:bCs/>
-                <w:highlight w:val="cyan"/>
-                <w:lang w:val="en-US"/>
-              </w:rPr>
-              <w:t>/Pooled NAT</w:t>
-            </w:r>
-            <w:r>
-              <w:rPr>
-                <w:rFonts w:ascii="Gill Sans Nova" w:hAnsi="Gill Sans Nova"/>
-                <w:b/>
-                <w:bCs/>
-                <w:highlight w:val="cyan"/>
-                <w:lang w:val="en-US"/>
-              </w:rPr>
-              <w:t xml:space="preserve"> (</w:t>
-            </w:r>
-            <w:r>
-              <w:rPr>
-                <w:rFonts w:ascii="Gill Sans Nova" w:hAnsi="Gill Sans Nova"/>
-                <w:b/>
-                <w:bCs/>
-                <w:highlight w:val="cyan"/>
-                <w:lang w:val="en-US"/>
-              </w:rPr>
-              <w:t>DNAT</w:t>
-            </w:r>
-            <w:r>
-              <w:rPr>
-                <w:rFonts w:ascii="Gill Sans Nova" w:hAnsi="Gill Sans Nova"/>
-                <w:b/>
-                <w:bCs/>
-                <w:highlight w:val="cyan"/>
-                <w:lang w:val="en-US"/>
-              </w:rPr>
-              <w:t>)</w:t>
-            </w:r>
-          </w:p>
-          <w:p>
-            <w:pPr>
-              <w:rPr>
-                <w:rFonts w:ascii="Gill Sans Nova" w:hAnsi="Gill Sans Nova"/>
-                <w:lang w:val="en-US"/>
-              </w:rPr>
-            </w:pPr>
-            <w:r>
-              <w:rPr>
-                <w:rFonts w:ascii="Gill Sans Nova" w:hAnsi="Gill Sans Nova"/>
-                <w:lang w:val="en-US"/>
-              </w:rPr>
-              <w:t>- Fixed number of IP addresses shared among devices in the same LAN</w:t>
-            </w:r>
-          </w:p>
-          <w:p>
-            <w:pPr>
-              <w:rPr>
-                <w:rFonts w:ascii="Gill Sans Nova" w:hAnsi="Gill Sans Nova"/>
-                <w:lang w:val="en-US"/>
-              </w:rPr>
-            </w:pPr>
-            <w:r>
-              <w:rPr>
-                <w:rFonts w:ascii="Gill Sans Nova" w:hAnsi="Gill Sans Nova"/>
-                <w:lang w:val="en-US"/>
-              </w:rPr>
-              <w:t>- If number of IP addresses &lt; number of devices requesting to connect beyond LAN (e.g. internet), surplus demand will have to wait until an IP address is no longer in use</w:t>
-            </w:r>
-          </w:p>
-          <w:p>
-            <w:pPr>
-              <w:rPr>
-                <w:rFonts w:ascii="Gill Sans Nova" w:hAnsi="Gill Sans Nova"/>
-                <w:lang w:val="en-US"/>
-              </w:rPr>
-            </w:pPr>
-            <w:r>
-              <w:rPr>
-                <w:rFonts w:ascii="Gill Sans Nova" w:hAnsi="Gill Sans Nova"/>
-                <w:highlight w:val="yellow"/>
-                <w:lang w:val="en-US"/>
-              </w:rPr>
-              <w:t>- Has a limited pool of internet addresses to give to a number of internal devices</w:t>
+              <w:t>- Have expanded connection capability to other devices (i.e. routers, switches, WAPs)</w:t>
+            </w:r>
+          </w:p>
+          <w:p>
+            <w:pPr>
+              <w:rPr>
+                <w:rFonts w:ascii="Gill Sans Nova" w:hAnsi="Gill Sans Nova"/>
+                <w:lang w:val="en-US"/>
+              </w:rPr>
+            </w:pPr>
+            <w:r>
+              <w:rPr>
+                <w:rFonts w:ascii="Gill Sans Nova" w:hAnsi="Gill Sans Nova"/>
+                <w:lang w:val="en-US"/>
+              </w:rPr>
+              <w:t>- Typically have their own OS interfaces</w:t>
+            </w:r>
+          </w:p>
+          <w:p>
+            <w:pPr>
+              <w:rPr>
+                <w:rFonts w:ascii="Gill Sans Nova" w:hAnsi="Gill Sans Nova"/>
+                <w:lang w:val="en-US"/>
+              </w:rPr>
+            </w:pPr>
+            <w:r>
+              <w:rPr>
+                <w:rFonts w:ascii="Gill Sans Nova" w:hAnsi="Gill Sans Nova"/>
+                <w:lang w:val="en-US"/>
+              </w:rPr>
+              <w:t xml:space="preserve">  - E.g. Need to putty in</w:t>
             </w:r>
           </w:p>
         </w:tc>
@@ -15209,15 +14890,24 @@
           <w:tcPr>
             <w:tcW w:w="2065" w:type="dxa"/>
             <w:gridSpan w:val="4"/>
-            <w:vMerge/>
-          </w:tcPr>
-          <w:p>
-            <w:pPr>
-              <w:rPr>
-                <w:rFonts w:ascii="Gill Sans Nova" w:hAnsi="Gill Sans Nova"/>
-                <w:lang w:val="en-US"/>
-              </w:rPr>
-            </w:pPr>
+            <w:vMerge w:val="restart"/>
+          </w:tcPr>
+          <w:p>
+            <w:pPr>
+              <w:rPr>
+                <w:rFonts w:ascii="Gill Sans Nova" w:hAnsi="Gill Sans Nova"/>
+                <w:lang w:val="en-US"/>
+              </w:rPr>
+            </w:pPr>
+            <w:r>
+              <w:rPr>
+                <w:rFonts w:ascii="Gill Sans Nova" w:hAnsi="Gill Sans Nova"/>
+                <w:b/>
+                <w:bCs/>
+                <w:lang w:val="en-US"/>
+              </w:rPr>
+              <w:t>Network Address Translation (NAT)</w:t>
+            </w:r>
           </w:p>
         </w:tc>
         <w:tc>
@@ -15229,126 +14919,376 @@
             <w:pPr>
               <w:rPr>
                 <w:rFonts w:ascii="Gill Sans Nova" w:hAnsi="Gill Sans Nova"/>
+                <w:lang w:val="en-US"/>
+              </w:rPr>
+            </w:pPr>
+            <w:r>
+              <w:rPr>
+                <w:rFonts w:ascii="Gill Sans Nova" w:hAnsi="Gill Sans Nova"/>
+                <w:lang w:val="en-US"/>
+              </w:rPr>
+              <w:t>- Built into routers</w:t>
+            </w:r>
+          </w:p>
+          <w:p>
+            <w:pPr>
+              <w:rPr>
+                <w:rFonts w:ascii="Gill Sans Nova" w:hAnsi="Gill Sans Nova"/>
+                <w:lang w:val="en-US"/>
+              </w:rPr>
+            </w:pPr>
+            <w:r>
+              <w:rPr>
+                <w:rFonts w:ascii="Gill Sans Nova" w:hAnsi="Gill Sans Nova"/>
+                <w:lang w:val="en-US"/>
+              </w:rPr>
+              <w:t>- Allows many more devices on the internet without an legitimate IP address</w:t>
+            </w:r>
+          </w:p>
+          <w:p>
+            <w:pPr>
+              <w:rPr>
+                <w:rFonts w:ascii="Gill Sans Nova" w:hAnsi="Gill Sans Nova"/>
+                <w:lang w:val="en-US"/>
+              </w:rPr>
+            </w:pPr>
+            <w:r>
+              <w:rPr>
+                <w:rFonts w:ascii="Gill Sans Nova" w:hAnsi="Gill Sans Nova"/>
+                <w:highlight w:val="yellow"/>
+                <w:lang w:val="en-US"/>
+              </w:rPr>
+              <w:t>- Translates internal IP addresses to an Internet address and tracks the packets</w:t>
+            </w:r>
+          </w:p>
+          <w:p>
+            <w:pPr>
+              <w:rPr>
+                <w:rFonts w:ascii="Gill Sans Nova" w:hAnsi="Gill Sans Nova"/>
+                <w:lang w:val="en-US"/>
+              </w:rPr>
+            </w:pPr>
+          </w:p>
+          <w:p>
+            <w:pPr>
+              <w:rPr>
+                <w:rFonts w:ascii="Gill Sans Nova" w:hAnsi="Gill Sans Nova"/>
+                <w:lang w:val="en-US"/>
+              </w:rPr>
+            </w:pPr>
+            <w:r>
+              <w:rPr>
+                <w:rFonts w:ascii="Gill Sans Nova" w:hAnsi="Gill Sans Nova"/>
+                <w:lang w:val="en-US"/>
+              </w:rPr>
+              <w:t>How it works</w:t>
+            </w:r>
+          </w:p>
+          <w:p>
+            <w:pPr>
+              <w:rPr>
+                <w:rFonts w:ascii="Gill Sans Nova" w:hAnsi="Gill Sans Nova"/>
+                <w:lang w:val="en-US"/>
+              </w:rPr>
+            </w:pPr>
+            <w:r>
+              <w:rPr>
+                <w:rFonts w:ascii="Gill Sans Nova" w:hAnsi="Gill Sans Nova"/>
+                <w:lang w:val="en-US"/>
+              </w:rPr>
+              <w:t xml:space="preserve">  - </w:t>
+            </w:r>
+            <w:r>
+              <w:rPr>
+                <w:rFonts w:ascii="Gill Sans Nova" w:hAnsi="Gill Sans Nova"/>
                 <w:b/>
                 <w:bCs/>
                 <w:lang w:val="en-US"/>
               </w:rPr>
-            </w:pPr>
-            <w:r>
+              <w:t>NAT routers</w:t>
+            </w:r>
+            <w:r>
+              <w:rPr>
+                <w:rFonts w:ascii="Gill Sans Nova" w:hAnsi="Gill Sans Nova"/>
+                <w:lang w:val="en-US"/>
+              </w:rPr>
+              <w:t xml:space="preserve"> replace the source IP address with its own IP address</w:t>
+            </w:r>
+          </w:p>
+          <w:p>
+            <w:pPr>
+              <w:rPr>
+                <w:rFonts w:ascii="Gill Sans Nova" w:hAnsi="Gill Sans Nova"/>
+                <w:lang w:val="en-US"/>
+              </w:rPr>
+            </w:pPr>
+            <w:r>
+              <w:rPr>
+                <w:rFonts w:ascii="Gill Sans Nova" w:hAnsi="Gill Sans Nova"/>
+                <w:lang w:val="en-US"/>
+              </w:rPr>
+              <w:t xml:space="preserve">  - Restores the original IP header when a response comes back so that the results can be sent to the originator</w:t>
+            </w:r>
+          </w:p>
+          <w:p>
+            <w:pPr>
+              <w:rPr>
+                <w:rFonts w:ascii="Gill Sans Nova" w:hAnsi="Gill Sans Nova"/>
+                <w:lang w:val="en-US"/>
+              </w:rPr>
+            </w:pPr>
+            <w:r>
+              <w:rPr>
+                <w:rFonts w:ascii="Gill Sans Nova" w:hAnsi="Gill Sans Nova"/>
+                <w:lang w:val="en-US"/>
+              </w:rPr>
+              <w:t xml:space="preserve">  - NAT routers have one public address on the WAN side of the router, all addresses on the LAN side of the router are private addresses</w:t>
+            </w:r>
+          </w:p>
+          <w:p>
+            <w:pPr>
+              <w:rPr>
+                <w:rFonts w:ascii="Gill Sans Nova" w:hAnsi="Gill Sans Nova"/>
+                <w:lang w:val="en-US"/>
+              </w:rPr>
+            </w:pPr>
+            <w:r>
+              <w:rPr>
+                <w:rFonts w:ascii="Gill Sans Nova" w:hAnsi="Gill Sans Nova"/>
+                <w:lang w:val="en-US"/>
+              </w:rPr>
+              <w:t xml:space="preserve">  - Hosts on the LAN side of the NAT router must be assigned a unique, private address</w:t>
+            </w:r>
+          </w:p>
+          <w:p>
+            <w:pPr>
+              <w:rPr>
+                <w:rFonts w:ascii="Gill Sans Nova" w:hAnsi="Gill Sans Nova"/>
+                <w:lang w:val="en-US"/>
+              </w:rPr>
+            </w:pPr>
+            <w:r>
+              <w:rPr>
+                <w:rFonts w:ascii="Gill Sans Nova" w:hAnsi="Gill Sans Nova"/>
+                <w:lang w:val="en-US"/>
+              </w:rPr>
+              <w:t xml:space="preserve">  - NAT routers is on the customer premises, not on the ISP side</w:t>
+            </w:r>
+          </w:p>
+          <w:p>
+            <w:pPr>
+              <w:rPr>
+                <w:rFonts w:ascii="Gill Sans Nova" w:hAnsi="Gill Sans Nova"/>
+                <w:lang w:val="en-US"/>
+              </w:rPr>
+            </w:pPr>
+          </w:p>
+          <w:p>
+            <w:pPr>
               <w:rPr>
                 <w:rFonts w:ascii="Gill Sans Nova" w:hAnsi="Gill Sans Nova"/>
                 <w:b/>
                 <w:bCs/>
                 <w:lang w:val="en-US"/>
               </w:rPr>
-              <w:t>Implementing NAT</w:t>
-            </w:r>
-          </w:p>
-          <w:p>
-            <w:pPr>
-              <w:rPr>
-                <w:rFonts w:ascii="Gill Sans Nova" w:hAnsi="Gill Sans Nova"/>
-                <w:lang w:val="en-US"/>
-              </w:rPr>
-            </w:pPr>
-            <w:r>
-              <w:rPr>
-                <w:rFonts w:ascii="Gill Sans Nova" w:hAnsi="Gill Sans Nova"/>
-                <w:lang w:val="en-US"/>
-              </w:rPr>
-              <w:t>- Given a scenario, configure the appropriate IP addressing components</w:t>
-            </w:r>
-          </w:p>
-          <w:p>
-            <w:pPr>
-              <w:rPr>
-                <w:rFonts w:ascii="Gill Sans Nova" w:hAnsi="Gill Sans Nova"/>
-                <w:lang w:val="en-US"/>
-              </w:rPr>
-            </w:pPr>
-            <w:r>
-              <w:rPr>
-                <w:rFonts w:ascii="Gill Sans Nova" w:hAnsi="Gill Sans Nova"/>
-                <w:lang w:val="en-US"/>
-              </w:rPr>
-              <w:t xml:space="preserve">- Most home routers have </w:t>
-            </w:r>
+            </w:pPr>
+            <w:r>
+              <w:rPr>
+                <w:rFonts w:ascii="Gill Sans Nova" w:hAnsi="Gill Sans Nova"/>
+                <w:b/>
+                <w:bCs/>
+                <w:highlight w:val="cyan"/>
+                <w:lang w:val="en-US"/>
+              </w:rPr>
+              <w:t>Static NAT</w:t>
+            </w:r>
+            <w:r>
+              <w:rPr>
+                <w:rFonts w:ascii="Gill Sans Nova" w:hAnsi="Gill Sans Nova"/>
+                <w:b/>
+                <w:bCs/>
+                <w:highlight w:val="cyan"/>
+                <w:lang w:val="en-US"/>
+              </w:rPr>
+              <w:t xml:space="preserve">/Port Address Translation </w:t>
+            </w:r>
+            <w:r>
+              <w:rPr>
+                <w:rFonts w:ascii="Gill Sans Nova" w:hAnsi="Gill Sans Nova"/>
+                <w:b/>
+                <w:bCs/>
+                <w:highlight w:val="cyan"/>
+                <w:lang w:val="en-US"/>
+              </w:rPr>
+              <w:t>(SNAT</w:t>
+            </w:r>
+            <w:r>
+              <w:rPr>
+                <w:rFonts w:ascii="Gill Sans Nova" w:hAnsi="Gill Sans Nova"/>
+                <w:b/>
+                <w:bCs/>
+                <w:highlight w:val="cyan"/>
+                <w:lang w:val="en-US"/>
+              </w:rPr>
+              <w:t>/PAT</w:t>
+            </w:r>
+            <w:r>
+              <w:rPr>
+                <w:rFonts w:ascii="Gill Sans Nova" w:hAnsi="Gill Sans Nova"/>
+                <w:b/>
+                <w:bCs/>
+                <w:highlight w:val="cyan"/>
+                <w:lang w:val="en-US"/>
+              </w:rPr>
+              <w:t>)</w:t>
+            </w:r>
+          </w:p>
+          <w:p>
+            <w:pPr>
+              <w:rPr>
+                <w:rFonts w:ascii="Gill Sans Nova" w:hAnsi="Gill Sans Nova"/>
+                <w:lang w:val="en-US"/>
+              </w:rPr>
+            </w:pPr>
+            <w:r>
+              <w:rPr>
+                <w:rFonts w:ascii="Gill Sans Nova" w:hAnsi="Gill Sans Nova"/>
+                <w:lang w:val="en-US"/>
+              </w:rPr>
+              <w:t>- All incoming addresses for one particular IP address goes to one particular device</w:t>
+            </w:r>
+          </w:p>
+          <w:p>
+            <w:pPr>
+              <w:rPr>
+                <w:rFonts w:ascii="Gill Sans Nova" w:hAnsi="Gill Sans Nova"/>
+                <w:lang w:val="en-US"/>
+              </w:rPr>
+            </w:pPr>
             <w:r>
               <w:rPr>
                 <w:rFonts w:ascii="Gill Sans Nova" w:hAnsi="Gill Sans Nova"/>
                 <w:highlight w:val="yellow"/>
                 <w:lang w:val="en-US"/>
               </w:rPr>
-              <w:t>NAT turned on, by default</w:t>
-            </w:r>
-          </w:p>
-          <w:p>
-            <w:pPr>
-              <w:rPr>
-                <w:rFonts w:ascii="Gill Sans Nova" w:hAnsi="Gill Sans Nova"/>
-                <w:lang w:val="en-US"/>
-              </w:rPr>
-            </w:pPr>
-            <w:r>
-              <w:rPr>
-                <w:rFonts w:ascii="Gill Sans Nova" w:hAnsi="Gill Sans Nova"/>
-                <w:lang w:val="en-US"/>
-              </w:rPr>
-              <w:t xml:space="preserve">  - SOHO routers ship with NAT enabled</w:t>
-            </w:r>
-          </w:p>
-          <w:p>
-            <w:pPr>
-              <w:rPr>
-                <w:rFonts w:ascii="Gill Sans Nova" w:hAnsi="Gill Sans Nova"/>
-                <w:lang w:val="en-US"/>
-              </w:rPr>
-            </w:pPr>
-            <w:r>
-              <w:rPr>
-                <w:rFonts w:ascii="Gill Sans Nova" w:hAnsi="Gill Sans Nova"/>
-                <w:lang w:val="en-US"/>
-              </w:rPr>
-              <w:t>- Most industrial routers have NAT turned off, by default</w:t>
-            </w:r>
-          </w:p>
-          <w:p>
-            <w:pPr>
-              <w:rPr>
-                <w:rFonts w:ascii="Gill Sans Nova" w:hAnsi="Gill Sans Nova"/>
-                <w:lang w:val="en-US"/>
-              </w:rPr>
-            </w:pPr>
-            <w:r>
-              <w:rPr>
-                <w:rFonts w:ascii="Gill Sans Nova" w:hAnsi="Gill Sans Nova"/>
-                <w:lang w:val="en-US"/>
-              </w:rPr>
-              <w:t>- NAT on a SOHO router can be disabled from the router’s configuration page</w:t>
-            </w:r>
-          </w:p>
-          <w:p>
-            <w:pPr>
-              <w:rPr>
-                <w:rFonts w:ascii="Gill Sans Nova" w:hAnsi="Gill Sans Nova"/>
-                <w:lang w:val="en-US"/>
-              </w:rPr>
-            </w:pPr>
-            <w:r>
-              <w:rPr>
-                <w:rFonts w:ascii="Gill Sans Nova" w:hAnsi="Gill Sans Nova"/>
-                <w:lang w:val="en-US"/>
-              </w:rPr>
-              <w:lastRenderedPageBreak/>
-              <w:t xml:space="preserve">- Some older routers call this setting </w:t>
-            </w:r>
+              <w:t>- Sends specific traffic to one internal IP address</w:t>
+            </w:r>
+          </w:p>
+          <w:p>
+            <w:pPr>
+              <w:rPr>
+                <w:rFonts w:ascii="Gill Sans Nova" w:hAnsi="Gill Sans Nova"/>
+                <w:b/>
+                <w:bCs/>
+                <w:highlight w:val="cyan"/>
+                <w:lang w:val="en-US"/>
+              </w:rPr>
+            </w:pPr>
+          </w:p>
+          <w:p>
+            <w:pPr>
+              <w:rPr>
+                <w:rFonts w:ascii="Gill Sans Nova" w:hAnsi="Gill Sans Nova"/>
+                <w:b/>
+                <w:bCs/>
+                <w:lang w:val="en-US"/>
+              </w:rPr>
+            </w:pPr>
+            <w:r>
+              <w:rPr>
+                <w:rFonts w:ascii="Gill Sans Nova" w:hAnsi="Gill Sans Nova"/>
+                <w:b/>
+                <w:bCs/>
+                <w:highlight w:val="cyan"/>
+                <w:lang w:val="en-US"/>
+              </w:rPr>
+              <w:t>Dynamic NAT</w:t>
+            </w:r>
+            <w:r>
+              <w:rPr>
+                <w:rFonts w:ascii="Gill Sans Nova" w:hAnsi="Gill Sans Nova"/>
+                <w:b/>
+                <w:bCs/>
+                <w:highlight w:val="cyan"/>
+                <w:lang w:val="en-US"/>
+              </w:rPr>
+              <w:t>/Pooled NAT</w:t>
+            </w:r>
+            <w:r>
+              <w:rPr>
+                <w:rFonts w:ascii="Gill Sans Nova" w:hAnsi="Gill Sans Nova"/>
+                <w:b/>
+                <w:bCs/>
+                <w:highlight w:val="cyan"/>
+                <w:lang w:val="en-US"/>
+              </w:rPr>
+              <w:t xml:space="preserve"> (</w:t>
+            </w:r>
+            <w:r>
+              <w:rPr>
+                <w:rFonts w:ascii="Gill Sans Nova" w:hAnsi="Gill Sans Nova"/>
+                <w:b/>
+                <w:bCs/>
+                <w:highlight w:val="cyan"/>
+                <w:lang w:val="en-US"/>
+              </w:rPr>
+              <w:t>DNAT</w:t>
+            </w:r>
+            <w:r>
+              <w:rPr>
+                <w:rFonts w:ascii="Gill Sans Nova" w:hAnsi="Gill Sans Nova"/>
+                <w:b/>
+                <w:bCs/>
+                <w:highlight w:val="cyan"/>
+                <w:lang w:val="en-US"/>
+              </w:rPr>
+              <w:t>)</w:t>
+            </w:r>
+          </w:p>
+          <w:p>
+            <w:pPr>
+              <w:rPr>
+                <w:rFonts w:ascii="Gill Sans Nova" w:hAnsi="Gill Sans Nova"/>
+                <w:lang w:val="en-US"/>
+              </w:rPr>
+            </w:pPr>
+            <w:r>
+              <w:rPr>
+                <w:rFonts w:ascii="Gill Sans Nova" w:hAnsi="Gill Sans Nova"/>
+                <w:lang w:val="en-US"/>
+              </w:rPr>
+              <w:t>- Fixed number of IP addresses shared among devices in the same LAN</w:t>
+            </w:r>
+          </w:p>
+          <w:p>
+            <w:pPr>
+              <w:rPr>
+                <w:rFonts w:ascii="Gill Sans Nova" w:hAnsi="Gill Sans Nova"/>
+                <w:lang w:val="en-US"/>
+              </w:rPr>
+            </w:pPr>
+            <w:r>
+              <w:rPr>
+                <w:rFonts w:ascii="Gill Sans Nova" w:hAnsi="Gill Sans Nova"/>
+                <w:lang w:val="en-US"/>
+              </w:rPr>
+              <w:t>- If number of IP addresses &lt; number of devices requesting to connect beyond LAN (e.g. internet), surplus demand will have to wait until an IP address is no longer in use</w:t>
+            </w:r>
+          </w:p>
+          <w:p>
+            <w:pPr>
+              <w:rPr>
+                <w:rFonts w:ascii="Gill Sans Nova" w:hAnsi="Gill Sans Nova"/>
+                <w:lang w:val="en-US"/>
+              </w:rPr>
+            </w:pPr>
             <w:r>
               <w:rPr>
                 <w:rFonts w:ascii="Gill Sans Nova" w:hAnsi="Gill Sans Nova"/>
                 <w:highlight w:val="yellow"/>
                 <w:lang w:val="en-US"/>
               </w:rPr>
-              <w:t>gateway/router mode</w:t>
+              <w:t>- Has a limited pool of internet addresses to give to a number of internal devices</w:t>
             </w:r>
           </w:p>
         </w:tc>
@@ -15373,6 +15313,361 @@
         </w:trPr>
         <w:tc>
           <w:tcPr>
+            <w:tcW w:w="2065" w:type="dxa"/>
+            <w:gridSpan w:val="4"/>
+            <w:vMerge/>
+          </w:tcPr>
+          <w:p>
+            <w:pPr>
+              <w:rPr>
+                <w:rFonts w:ascii="Gill Sans Nova" w:hAnsi="Gill Sans Nova"/>
+                <w:lang w:val="en-US"/>
+              </w:rPr>
+            </w:pPr>
+          </w:p>
+        </w:tc>
+        <w:tc>
+          <w:tcPr>
+            <w:tcW w:w="4905" w:type="dxa"/>
+            <w:gridSpan w:val="10"/>
+          </w:tcPr>
+          <w:p>
+            <w:pPr>
+              <w:rPr>
+                <w:rFonts w:ascii="Gill Sans Nova" w:hAnsi="Gill Sans Nova"/>
+                <w:b/>
+                <w:bCs/>
+                <w:lang w:val="en-US"/>
+              </w:rPr>
+            </w:pPr>
+            <w:r>
+              <w:rPr>
+                <w:rFonts w:ascii="Gill Sans Nova" w:hAnsi="Gill Sans Nova"/>
+                <w:b/>
+                <w:bCs/>
+                <w:lang w:val="en-US"/>
+              </w:rPr>
+              <w:t>Implementing NAT</w:t>
+            </w:r>
+          </w:p>
+          <w:p>
+            <w:pPr>
+              <w:rPr>
+                <w:rFonts w:ascii="Gill Sans Nova" w:hAnsi="Gill Sans Nova"/>
+                <w:lang w:val="en-US"/>
+              </w:rPr>
+            </w:pPr>
+            <w:r>
+              <w:rPr>
+                <w:rFonts w:ascii="Gill Sans Nova" w:hAnsi="Gill Sans Nova"/>
+                <w:lang w:val="en-US"/>
+              </w:rPr>
+              <w:t>- Given a scenario, configure the appropriate IP addressing components</w:t>
+            </w:r>
+          </w:p>
+          <w:p>
+            <w:pPr>
+              <w:rPr>
+                <w:rFonts w:ascii="Gill Sans Nova" w:hAnsi="Gill Sans Nova"/>
+                <w:lang w:val="en-US"/>
+              </w:rPr>
+            </w:pPr>
+            <w:r>
+              <w:rPr>
+                <w:rFonts w:ascii="Gill Sans Nova" w:hAnsi="Gill Sans Nova"/>
+                <w:lang w:val="en-US"/>
+              </w:rPr>
+              <w:t xml:space="preserve">- Most home routers have </w:t>
+            </w:r>
+            <w:r>
+              <w:rPr>
+                <w:rFonts w:ascii="Gill Sans Nova" w:hAnsi="Gill Sans Nova"/>
+                <w:highlight w:val="yellow"/>
+                <w:lang w:val="en-US"/>
+              </w:rPr>
+              <w:t>NAT turned on, by default</w:t>
+            </w:r>
+          </w:p>
+          <w:p>
+            <w:pPr>
+              <w:rPr>
+                <w:rFonts w:ascii="Gill Sans Nova" w:hAnsi="Gill Sans Nova"/>
+                <w:lang w:val="en-US"/>
+              </w:rPr>
+            </w:pPr>
+            <w:r>
+              <w:rPr>
+                <w:rFonts w:ascii="Gill Sans Nova" w:hAnsi="Gill Sans Nova"/>
+                <w:lang w:val="en-US"/>
+              </w:rPr>
+              <w:t xml:space="preserve">  - SOHO routers ship with NAT enabled</w:t>
+            </w:r>
+          </w:p>
+          <w:p>
+            <w:pPr>
+              <w:rPr>
+                <w:rFonts w:ascii="Gill Sans Nova" w:hAnsi="Gill Sans Nova"/>
+                <w:lang w:val="en-US"/>
+              </w:rPr>
+            </w:pPr>
+            <w:r>
+              <w:rPr>
+                <w:rFonts w:ascii="Gill Sans Nova" w:hAnsi="Gill Sans Nova"/>
+                <w:lang w:val="en-US"/>
+              </w:rPr>
+              <w:t>- Most industrial routers have NAT turned off, by default</w:t>
+            </w:r>
+          </w:p>
+          <w:p>
+            <w:pPr>
+              <w:rPr>
+                <w:rFonts w:ascii="Gill Sans Nova" w:hAnsi="Gill Sans Nova"/>
+                <w:lang w:val="en-US"/>
+              </w:rPr>
+            </w:pPr>
+            <w:r>
+              <w:rPr>
+                <w:rFonts w:ascii="Gill Sans Nova" w:hAnsi="Gill Sans Nova"/>
+                <w:lang w:val="en-US"/>
+              </w:rPr>
+              <w:lastRenderedPageBreak/>
+              <w:t>- NAT on a SOHO router can be disabled from the router’s configuration page</w:t>
+            </w:r>
+          </w:p>
+          <w:p>
+            <w:pPr>
+              <w:rPr>
+                <w:rFonts w:ascii="Gill Sans Nova" w:hAnsi="Gill Sans Nova"/>
+                <w:lang w:val="en-US"/>
+              </w:rPr>
+            </w:pPr>
+            <w:r>
+              <w:rPr>
+                <w:rFonts w:ascii="Gill Sans Nova" w:hAnsi="Gill Sans Nova"/>
+                <w:lang w:val="en-US"/>
+              </w:rPr>
+              <w:t xml:space="preserve">- Some older routers call this setting </w:t>
+            </w:r>
+            <w:r>
+              <w:rPr>
+                <w:rFonts w:ascii="Gill Sans Nova" w:hAnsi="Gill Sans Nova"/>
+                <w:highlight w:val="yellow"/>
+                <w:lang w:val="en-US"/>
+              </w:rPr>
+              <w:t>gateway/router mode</w:t>
+            </w:r>
+          </w:p>
+        </w:tc>
+        <w:tc>
+          <w:tcPr>
+            <w:tcW w:w="3486" w:type="dxa"/>
+            <w:gridSpan w:val="6"/>
+          </w:tcPr>
+          <w:p>
+            <w:pPr>
+              <w:rPr>
+                <w:rFonts w:ascii="Gill Sans Nova" w:hAnsi="Gill Sans Nova"/>
+                <w:lang w:val="en-US"/>
+              </w:rPr>
+            </w:pPr>
+          </w:p>
+        </w:tc>
+      </w:tr>
+      <w:tr>
+        <w:trPr>
+          <w:trHeight w:val="77"/>
+        </w:trPr>
+        <w:tc>
+          <w:tcPr>
+            <w:tcW w:w="2065" w:type="dxa"/>
+            <w:gridSpan w:val="4"/>
+          </w:tcPr>
+          <w:p>
+            <w:pPr>
+              <w:rPr>
+                <w:rFonts w:ascii="Gill Sans Nova" w:hAnsi="Gill Sans Nova"/>
+                <w:i/>
+                <w:iCs/>
+                <w:lang w:val="en-US"/>
+              </w:rPr>
+            </w:pPr>
+            <w:r>
+              <w:rPr>
+                <w:rFonts w:ascii="Gill Sans Nova" w:hAnsi="Gill Sans Nova"/>
+                <w:i/>
+                <w:iCs/>
+                <w:lang w:val="en-US"/>
+              </w:rPr>
+              <w:t>tracert/traceroute</w:t>
+            </w:r>
+          </w:p>
+          <w:p>
+            <w:pPr>
+              <w:rPr>
+                <w:rFonts w:ascii="Gill Sans Nova" w:hAnsi="Gill Sans Nova"/>
+                <w:lang w:val="en-US"/>
+              </w:rPr>
+            </w:pPr>
+            <w:r>
+              <w:rPr>
+                <w:rFonts w:ascii="Gill Sans Nova" w:hAnsi="Gill Sans Nova"/>
+                <w:lang w:val="en-US"/>
+              </w:rPr>
+              <w:t>OR</w:t>
+            </w:r>
+          </w:p>
+          <w:p>
+            <w:pPr>
+              <w:rPr>
+                <w:rFonts w:ascii="Gill Sans Nova" w:hAnsi="Gill Sans Nova"/>
+                <w:i/>
+                <w:iCs/>
+                <w:lang w:val="en-US"/>
+              </w:rPr>
+            </w:pPr>
+            <w:r>
+              <w:rPr>
+                <w:rFonts w:ascii="Gill Sans Nova" w:hAnsi="Gill Sans Nova"/>
+                <w:i/>
+                <w:iCs/>
+                <w:lang w:val="en-US"/>
+              </w:rPr>
+              <w:t>pathping</w:t>
+            </w:r>
+          </w:p>
+        </w:tc>
+        <w:tc>
+          <w:tcPr>
+            <w:tcW w:w="4905" w:type="dxa"/>
+            <w:gridSpan w:val="10"/>
+          </w:tcPr>
+          <w:p>
+            <w:pPr>
+              <w:rPr>
+                <w:rFonts w:ascii="Gill Sans Nova" w:hAnsi="Gill Sans Nova"/>
+                <w:lang w:val="en-US"/>
+              </w:rPr>
+            </w:pPr>
+            <w:r>
+              <w:rPr>
+                <w:rFonts w:ascii="Gill Sans Nova" w:hAnsi="Gill Sans Nova"/>
+                <w:lang w:val="en-US"/>
+              </w:rPr>
+              <w:t>- Command to display the hops through a router to reach a destination</w:t>
+            </w:r>
+          </w:p>
+          <w:p>
+            <w:pPr>
+              <w:rPr>
+                <w:rFonts w:ascii="Gill Sans Nova" w:hAnsi="Gill Sans Nova"/>
+                <w:lang w:val="en-US"/>
+              </w:rPr>
+            </w:pPr>
+            <w:r>
+              <w:rPr>
+                <w:rFonts w:ascii="Gill Sans Nova" w:hAnsi="Gill Sans Nova"/>
+                <w:lang w:val="en-US"/>
+              </w:rPr>
+              <w:t>- Pathping</w:t>
+            </w:r>
+          </w:p>
+          <w:p>
+            <w:pPr>
+              <w:rPr>
+                <w:rFonts w:ascii="Gill Sans Nova" w:hAnsi="Gill Sans Nova"/>
+                <w:lang w:val="en-US"/>
+              </w:rPr>
+            </w:pPr>
+            <w:r>
+              <w:rPr>
+                <w:rFonts w:ascii="Gill Sans Nova" w:hAnsi="Gill Sans Nova"/>
+                <w:lang w:val="en-US"/>
+              </w:rPr>
+              <w:t xml:space="preserve">  - V</w:t>
+            </w:r>
+            <w:r>
+              <w:rPr>
+                <w:rFonts w:ascii="Gill Sans Nova" w:hAnsi="Gill Sans Nova"/>
+                <w:lang w:val="en-US"/>
+              </w:rPr>
+              <w:t>ariant of ping command</w:t>
+            </w:r>
+            <w:r>
+              <w:rPr>
+                <w:rFonts w:ascii="Gill Sans Nova" w:hAnsi="Gill Sans Nova"/>
+                <w:lang w:val="en-US"/>
+              </w:rPr>
+              <w:t>, quicker ping response from routers</w:t>
+            </w:r>
+          </w:p>
+          <w:p>
+            <w:pPr>
+              <w:rPr>
+                <w:rFonts w:ascii="Gill Sans Nova" w:hAnsi="Gill Sans Nova"/>
+                <w:lang w:val="en-US"/>
+              </w:rPr>
+            </w:pPr>
+            <w:r>
+              <w:rPr>
+                <w:rFonts w:ascii="Gill Sans Nova" w:hAnsi="Gill Sans Nova"/>
+                <w:lang w:val="en-US"/>
+              </w:rPr>
+              <w:t xml:space="preserve">  - Pings all the routers above</w:t>
+            </w:r>
+          </w:p>
+          <w:p>
+            <w:pPr>
+              <w:rPr>
+                <w:rFonts w:ascii="Gill Sans Nova" w:hAnsi="Gill Sans Nova"/>
+                <w:lang w:val="en-US"/>
+              </w:rPr>
+            </w:pPr>
+            <w:r>
+              <w:rPr>
+                <w:rFonts w:ascii="Gill Sans Nova" w:hAnsi="Gill Sans Nova"/>
+                <w:lang w:val="en-US"/>
+              </w:rPr>
+              <w:t xml:space="preserve">  - Can often get through when </w:t>
+            </w:r>
+            <w:r>
+              <w:rPr>
+                <w:rFonts w:ascii="Gill Sans Nova" w:hAnsi="Gill Sans Nova"/>
+                <w:i/>
+                <w:iCs/>
+                <w:lang w:val="en-US"/>
+              </w:rPr>
+              <w:t xml:space="preserve">traceroute </w:t>
+            </w:r>
+            <w:r>
+              <w:rPr>
+                <w:rFonts w:ascii="Gill Sans Nova" w:hAnsi="Gill Sans Nova"/>
+                <w:lang w:val="en-US"/>
+              </w:rPr>
+              <w:t>doesn’t work</w:t>
+            </w:r>
+          </w:p>
+        </w:tc>
+        <w:tc>
+          <w:tcPr>
+            <w:tcW w:w="3486" w:type="dxa"/>
+            <w:gridSpan w:val="6"/>
+          </w:tcPr>
+          <w:p>
+            <w:pPr>
+              <w:rPr>
+                <w:rFonts w:ascii="Gill Sans Nova" w:hAnsi="Gill Sans Nova"/>
+                <w:lang w:val="en-US"/>
+              </w:rPr>
+            </w:pPr>
+          </w:p>
+        </w:tc>
+      </w:tr>
+      <w:tr>
+        <w:trPr>
+          <w:trHeight w:val="77"/>
+        </w:trPr>
+        <w:tc>
+          <w:tcPr>
             <w:tcW w:w="10456" w:type="dxa"/>
             <w:gridSpan w:val="20"/>
             <w:shd w:val="clear" w:color="auto" w:fill="BDD6EE" w:themeFill="accent5" w:themeFillTint="66"/>
@@ -16760,6 +17055,7 @@
                 <w:rFonts w:ascii="Gill Sans Nova" w:hAnsi="Gill Sans Nova"/>
                 <w:lang w:val="en-US"/>
               </w:rPr>
+              <w:lastRenderedPageBreak/>
               <w:t>- Set triggered port number/range, and forwarded port number/range</w:t>
             </w:r>
           </w:p>
@@ -16850,7 +17146,6 @@
                 <w:rFonts w:ascii="Gill Sans Nova" w:hAnsi="Gill Sans Nova"/>
                 <w:lang w:val="en-US"/>
               </w:rPr>
-              <w:lastRenderedPageBreak/>
               <w:t xml:space="preserve">- </w:t>
             </w:r>
             <w:r>
@@ -17995,6 +18290,7 @@
                 <w:rFonts w:ascii="Gill Sans Nova" w:hAnsi="Gill Sans Nova"/>
                 <w:lang w:val="en-US"/>
               </w:rPr>
+              <w:lastRenderedPageBreak/>
               <w:t xml:space="preserve">  - Or network layer in the OSI model</w:t>
             </w:r>
           </w:p>
@@ -18141,7 +18437,6 @@
                 <w:rFonts w:ascii="Gill Sans Nova" w:hAnsi="Gill Sans Nova"/>
                 <w:lang w:val="en-US"/>
               </w:rPr>
-              <w:lastRenderedPageBreak/>
               <w:t xml:space="preserve">- </w:t>
             </w:r>
             <w:r>
@@ -18420,7 +18715,9 @@
         </w:trPr>
         <w:tc>
           <w:tcPr>
-            <w:tcW w:w="1075" w:type="dxa"/>
+            <w:tcW w:w="10456" w:type="dxa"/>
+            <w:gridSpan w:val="20"/>
+            <w:shd w:val="clear" w:color="auto" w:fill="BDD6EE" w:themeFill="accent5" w:themeFillTint="66"/>
           </w:tcPr>
           <w:p>
             <w:pPr>
@@ -18431,35 +18728,15 @@
                 <w:lang w:val="en-US"/>
               </w:rPr>
             </w:pPr>
-          </w:p>
-        </w:tc>
-        <w:tc>
-          <w:tcPr>
-            <w:tcW w:w="5895" w:type="dxa"/>
-            <w:gridSpan w:val="13"/>
-          </w:tcPr>
-          <w:p>
-            <w:pPr>
-              <w:rPr>
-                <w:rFonts w:ascii="Gill Sans Nova" w:hAnsi="Gill Sans Nova"/>
-                <w:highlight w:val="yellow"/>
-                <w:lang w:val="en-US"/>
-              </w:rPr>
-            </w:pPr>
-          </w:p>
-        </w:tc>
-        <w:tc>
-          <w:tcPr>
-            <w:tcW w:w="3486" w:type="dxa"/>
-            <w:gridSpan w:val="6"/>
-          </w:tcPr>
-          <w:p>
-            <w:pPr>
-              <w:rPr>
-                <w:rFonts w:ascii="Gill Sans Nova" w:hAnsi="Gill Sans Nova"/>
-                <w:lang w:val="en-US"/>
-              </w:rPr>
-            </w:pPr>
+            <w:r>
+              <w:rPr>
+                <w:rFonts w:ascii="Gill Sans Nova" w:hAnsi="Gill Sans Nova"/>
+                <w:b/>
+                <w:bCs/>
+                <w:lang w:val="en-US"/>
+              </w:rPr>
+              <w:t>Wireshark</w:t>
+            </w:r>
           </w:p>
         </w:tc>
       </w:tr>
@@ -18479,6 +18756,13 @@
                 <w:lang w:val="en-US"/>
               </w:rPr>
             </w:pPr>
+            <w:r>
+              <w:rPr>
+                <w:rFonts w:ascii="Gill Sans Nova" w:hAnsi="Gill Sans Nova"/>
+                <w:lang w:val="en-US"/>
+              </w:rPr>
+              <w:t>Wireshark</w:t>
+            </w:r>
           </w:p>
         </w:tc>
         <w:tc>
@@ -18493,6 +18777,139 @@
                 <w:lang w:val="en-US"/>
               </w:rPr>
             </w:pPr>
+            <w:r>
+              <w:rPr>
+                <w:rFonts w:ascii="Gill Sans Nova" w:hAnsi="Gill Sans Nova"/>
+                <w:lang w:val="en-US"/>
+              </w:rPr>
+              <w:t>- Protocol analyser</w:t>
+            </w:r>
+            <w:r>
+              <w:rPr>
+                <w:rFonts w:ascii="Gill Sans Nova" w:hAnsi="Gill Sans Nova"/>
+                <w:lang w:val="en-US"/>
+              </w:rPr>
+              <w:t>, integrated with a frame capture tool</w:t>
+            </w:r>
+          </w:p>
+          <w:p>
+            <w:pPr>
+              <w:rPr>
+                <w:rFonts w:ascii="Gill Sans Nova" w:hAnsi="Gill Sans Nova"/>
+                <w:lang w:val="en-US"/>
+              </w:rPr>
+            </w:pPr>
+            <w:r>
+              <w:rPr>
+                <w:rFonts w:ascii="Gill Sans Nova" w:hAnsi="Gill Sans Nova"/>
+                <w:lang w:val="en-US"/>
+              </w:rPr>
+              <w:t>- Displays the traffic flow of Ethernet frames, and can drill down into the frame-viewing various protocols, ports, timelines and services</w:t>
+            </w:r>
+          </w:p>
+          <w:p>
+            <w:pPr>
+              <w:rPr>
+                <w:rFonts w:ascii="Gill Sans Nova" w:hAnsi="Gill Sans Nova"/>
+                <w:lang w:val="en-US"/>
+              </w:rPr>
+            </w:pPr>
+            <w:r>
+              <w:rPr>
+                <w:rFonts w:ascii="Gill Sans Nova" w:hAnsi="Gill Sans Nova"/>
+                <w:lang w:val="en-US"/>
+              </w:rPr>
+              <w:t>- Shows</w:t>
+            </w:r>
+          </w:p>
+          <w:p>
+            <w:pPr>
+              <w:rPr>
+                <w:rFonts w:ascii="Gill Sans Nova" w:hAnsi="Gill Sans Nova"/>
+                <w:lang w:val="en-US"/>
+              </w:rPr>
+            </w:pPr>
+            <w:r>
+              <w:rPr>
+                <w:rFonts w:ascii="Gill Sans Nova" w:hAnsi="Gill Sans Nova"/>
+                <w:lang w:val="en-US"/>
+              </w:rPr>
+              <w:t xml:space="preserve">  1. Ethernet </w:t>
+            </w:r>
+            <w:r>
+              <w:rPr>
+                <w:rFonts w:ascii="Gill Sans Nova" w:hAnsi="Gill Sans Nova"/>
+                <w:lang w:val="en-US"/>
+              </w:rPr>
+              <w:t>frame</w:t>
+            </w:r>
+          </w:p>
+          <w:p>
+            <w:pPr>
+              <w:rPr>
+                <w:rFonts w:ascii="Gill Sans Nova" w:hAnsi="Gill Sans Nova"/>
+                <w:lang w:val="en-US"/>
+              </w:rPr>
+            </w:pPr>
+            <w:r>
+              <w:rPr>
+                <w:rFonts w:ascii="Gill Sans Nova" w:hAnsi="Gill Sans Nova"/>
+                <w:lang w:val="en-US"/>
+              </w:rPr>
+              <w:t xml:space="preserve">  2. IP </w:t>
+            </w:r>
+            <w:r>
+              <w:rPr>
+                <w:rFonts w:ascii="Gill Sans Nova" w:hAnsi="Gill Sans Nova"/>
+                <w:lang w:val="en-US"/>
+              </w:rPr>
+              <w:t>packet</w:t>
+            </w:r>
+          </w:p>
+          <w:p>
+            <w:pPr>
+              <w:rPr>
+                <w:rFonts w:ascii="Gill Sans Nova" w:hAnsi="Gill Sans Nova"/>
+                <w:lang w:val="en-US"/>
+              </w:rPr>
+            </w:pPr>
+            <w:r>
+              <w:rPr>
+                <w:rFonts w:ascii="Gill Sans Nova" w:hAnsi="Gill Sans Nova"/>
+                <w:lang w:val="en-US"/>
+              </w:rPr>
+              <w:t xml:space="preserve">  3. TCP UDP part</w:t>
+            </w:r>
+          </w:p>
+          <w:p>
+            <w:pPr>
+              <w:rPr>
+                <w:rFonts w:ascii="Gill Sans Nova" w:hAnsi="Gill Sans Nova"/>
+                <w:lang w:val="en-US"/>
+              </w:rPr>
+            </w:pPr>
+            <w:r>
+              <w:rPr>
+                <w:rFonts w:ascii="Gill Sans Nova" w:hAnsi="Gill Sans Nova"/>
+                <w:lang w:val="en-US"/>
+              </w:rPr>
+              <w:t xml:space="preserve">  4. Application information</w:t>
+            </w:r>
+          </w:p>
+          <w:p>
+            <w:pPr>
+              <w:rPr>
+                <w:rFonts w:ascii="Gill Sans Nova" w:hAnsi="Gill Sans Nova"/>
+                <w:lang w:val="en-US"/>
+              </w:rPr>
+            </w:pPr>
+            <w:r>
+              <w:rPr>
+                <w:rFonts w:ascii="Gill Sans Nova" w:hAnsi="Gill Sans Nova"/>
+                <w:lang w:val="en-US"/>
+              </w:rPr>
+              <w:t>- Strips information off a frame</w:t>
+            </w:r>
           </w:p>
         </w:tc>
         <w:tc>
@@ -18540,6 +18957,57 @@
                 <w:lang w:val="en-US"/>
               </w:rPr>
             </w:pPr>
+            <w:r>
+              <w:rPr>
+                <w:rFonts w:ascii="Gill Sans Nova" w:hAnsi="Gill Sans Nova"/>
+                <w:lang w:val="en-US"/>
+              </w:rPr>
+              <w:t>- Monitor network cards</w:t>
+            </w:r>
+          </w:p>
+          <w:p>
+            <w:pPr>
+              <w:rPr>
+                <w:rFonts w:ascii="Gill Sans Nova" w:hAnsi="Gill Sans Nova"/>
+                <w:lang w:val="en-US"/>
+              </w:rPr>
+            </w:pPr>
+            <w:r>
+              <w:rPr>
+                <w:rFonts w:ascii="Gill Sans Nova" w:hAnsi="Gill Sans Nova"/>
+                <w:lang w:val="en-US"/>
+              </w:rPr>
+              <w:t>- Grabs frames and create a capture file</w:t>
+            </w:r>
+          </w:p>
+          <w:p>
+            <w:pPr>
+              <w:rPr>
+                <w:rFonts w:ascii="Gill Sans Nova" w:hAnsi="Gill Sans Nova"/>
+                <w:lang w:val="en-US"/>
+              </w:rPr>
+            </w:pPr>
+            <w:r>
+              <w:rPr>
+                <w:rFonts w:ascii="Gill Sans Nova" w:hAnsi="Gill Sans Nova"/>
+                <w:lang w:val="en-US"/>
+              </w:rPr>
+              <w:t>- Can segment and organize the data into consumable information to help in t</w:t>
+            </w:r>
+            <w:r>
+              <w:rPr>
+                <w:rFonts w:ascii="Gill Sans Nova" w:hAnsi="Gill Sans Nova"/>
+                <w:lang w:val="en-US"/>
+              </w:rPr>
+              <w:t>rou</w:t>
+            </w:r>
+            <w:r>
+              <w:rPr>
+                <w:rFonts w:ascii="Gill Sans Nova" w:hAnsi="Gill Sans Nova"/>
+                <w:lang w:val="en-US"/>
+              </w:rPr>
+              <w:t>bleshooting</w:t>
+            </w:r>
           </w:p>
         </w:tc>
         <w:tc>
@@ -18587,6 +19055,13 @@
                 <w:lang w:val="en-US"/>
               </w:rPr>
             </w:pPr>
+            <w:r>
+              <w:rPr>
+                <w:rFonts w:ascii="Gill Sans Nova" w:hAnsi="Gill Sans Nova"/>
+                <w:lang w:val="en-US"/>
+              </w:rPr>
+              <w:t>- Good for debugging TCP connection problems</w:t>
+            </w:r>
           </w:p>
         </w:tc>
         <w:tc>
@@ -18620,6 +19095,13 @@
                 <w:lang w:val="en-US"/>
               </w:rPr>
             </w:pPr>
+            <w:r>
+              <w:rPr>
+                <w:rFonts w:ascii="Gill Sans Nova" w:hAnsi="Gill Sans Nova"/>
+                <w:lang w:val="en-US"/>
+              </w:rPr>
+              <w:t>Follow TCP stream</w:t>
+            </w:r>
           </w:p>
         </w:tc>
         <w:tc>
@@ -18634,6 +19116,119 @@
                 <w:lang w:val="en-US"/>
               </w:rPr>
             </w:pPr>
+            <w:r>
+              <w:rPr>
+                <w:rFonts w:ascii="Gill Sans Nova" w:hAnsi="Gill Sans Nova"/>
+                <w:lang w:val="en-US"/>
+              </w:rPr>
+              <w:t>Right-click on packet</w:t>
+            </w:r>
+          </w:p>
+        </w:tc>
+        <w:tc>
+          <w:tcPr>
+            <w:tcW w:w="3486" w:type="dxa"/>
+            <w:gridSpan w:val="6"/>
+          </w:tcPr>
+          <w:p>
+            <w:pPr>
+              <w:rPr>
+                <w:rFonts w:ascii="Gill Sans Nova" w:hAnsi="Gill Sans Nova"/>
+                <w:lang w:val="en-US"/>
+              </w:rPr>
+            </w:pPr>
+          </w:p>
+        </w:tc>
+      </w:tr>
+      <w:tr>
+        <w:trPr>
+          <w:trHeight w:val="77"/>
+        </w:trPr>
+        <w:tc>
+          <w:tcPr>
+            <w:tcW w:w="2065" w:type="dxa"/>
+            <w:gridSpan w:val="4"/>
+          </w:tcPr>
+          <w:p>
+            <w:pPr>
+              <w:rPr>
+                <w:rFonts w:ascii="Gill Sans Nova" w:hAnsi="Gill Sans Nova"/>
+                <w:lang w:val="en-US"/>
+              </w:rPr>
+            </w:pPr>
+            <w:r>
+              <w:rPr>
+                <w:rFonts w:ascii="Gill Sans Nova" w:hAnsi="Gill Sans Nova"/>
+                <w:lang w:val="en-US"/>
+              </w:rPr>
+              <w:t>sudo tcpdump</w:t>
+            </w:r>
+          </w:p>
+        </w:tc>
+        <w:tc>
+          <w:tcPr>
+            <w:tcW w:w="4905" w:type="dxa"/>
+            <w:gridSpan w:val="10"/>
+          </w:tcPr>
+          <w:p>
+            <w:pPr>
+              <w:rPr>
+                <w:rFonts w:ascii="Gill Sans Nova" w:hAnsi="Gill Sans Nova"/>
+                <w:lang w:val="en-US"/>
+              </w:rPr>
+            </w:pPr>
+            <w:r>
+              <w:rPr>
+                <w:rFonts w:ascii="Gill Sans Nova" w:hAnsi="Gill Sans Nova"/>
+                <w:lang w:val="en-US"/>
+              </w:rPr>
+              <w:t>- Built-in capture tool that comes with Linux</w:t>
+            </w:r>
+          </w:p>
+          <w:p>
+            <w:pPr>
+              <w:rPr>
+                <w:rFonts w:ascii="Gill Sans Nova" w:hAnsi="Gill Sans Nova"/>
+                <w:lang w:val="en-US"/>
+              </w:rPr>
+            </w:pPr>
+            <w:r>
+              <w:rPr>
+                <w:rFonts w:ascii="Gill Sans Nova" w:hAnsi="Gill Sans Nova"/>
+                <w:lang w:val="en-US"/>
+              </w:rPr>
+              <w:t>- Same kind of capture as Linux during live capture</w:t>
+            </w:r>
+          </w:p>
+          <w:p>
+            <w:pPr>
+              <w:rPr>
+                <w:rFonts w:ascii="Gill Sans Nova" w:hAnsi="Gill Sans Nova"/>
+                <w:lang w:val="en-US"/>
+              </w:rPr>
+            </w:pPr>
+            <w:r>
+              <w:rPr>
+                <w:rFonts w:ascii="Gill Sans Nova" w:hAnsi="Gill Sans Nova"/>
+                <w:lang w:val="en-US"/>
+              </w:rPr>
+              <w:t>- Save output to a file</w:t>
+            </w:r>
+          </w:p>
+          <w:p>
+            <w:pPr>
+              <w:rPr>
+                <w:rFonts w:ascii="Gill Sans Nova" w:hAnsi="Gill Sans Nova"/>
+                <w:lang w:val="en-US"/>
+              </w:rPr>
+            </w:pPr>
+            <w:r>
+              <w:rPr>
+                <w:rFonts w:ascii="Gill Sans Nova" w:hAnsi="Gill Sans Nova"/>
+                <w:lang w:val="en-US"/>
+              </w:rPr>
+              <w:t>- Open capture files with Wireshark</w:t>
+            </w:r>
           </w:p>
         </w:tc>
         <w:tc>

</xml_diff>